<commit_message>
7. Sistema de control de versiones GIT
</commit_message>
<xml_diff>
--- a/7. Sistema de control de versiones GIT/Informe SCV.docx
+++ b/7. Sistema de control de versiones GIT/Informe SCV.docx
@@ -11,7 +11,7 @@
           <w:noProof/>
         </w:rPr>
         <w:drawing>
-          <wp:anchor distT="0" distB="0" distL="0" distR="0" simplePos="0" relativeHeight="251665920" behindDoc="0" locked="0" layoutInCell="1" allowOverlap="1" wp14:anchorId="45A4FDB5" wp14:editId="65A5F33A">
+          <wp:anchor distT="0" distB="0" distL="0" distR="0" simplePos="0" relativeHeight="251610112" behindDoc="0" locked="0" layoutInCell="1" allowOverlap="1" wp14:anchorId="45A4FDB5" wp14:editId="65A5F33A">
             <wp:simplePos x="0" y="0"/>
             <wp:positionH relativeFrom="page">
               <wp:posOffset>4249815</wp:posOffset>
@@ -150,8 +150,10 @@
     <w:p>
       <w:pPr>
         <w:pStyle w:val="Textoindependiente"/>
-        <w:jc w:val="center"/>
-      </w:pPr>
+      </w:pPr>
+      <w:r>
+        <w:t xml:space="preserve">                                 </w:t>
+      </w:r>
       <w:r>
         <w:t>OLAVE SANTAMARIA DARLY YHOANA</w:t>
       </w:r>
@@ -159,8 +161,10 @@
     <w:p>
       <w:pPr>
         <w:pStyle w:val="Textoindependiente"/>
-        <w:jc w:val="center"/>
-      </w:pPr>
+      </w:pPr>
+      <w:r>
+        <w:t xml:space="preserve">                                 </w:t>
+      </w:r>
       <w:r>
         <w:t>OSORIO GARZON EIMY FAHYZARI</w:t>
       </w:r>
@@ -168,8 +172,10 @@
     <w:p>
       <w:pPr>
         <w:pStyle w:val="Textoindependiente"/>
-        <w:jc w:val="center"/>
-      </w:pPr>
+      </w:pPr>
+      <w:r>
+        <w:t xml:space="preserve">                                 </w:t>
+      </w:r>
       <w:r>
         <w:t>PINEDA CIFUENTES JORGE STEVEN</w:t>
       </w:r>
@@ -177,8 +183,10 @@
     <w:p>
       <w:pPr>
         <w:pStyle w:val="Textoindependiente"/>
-        <w:jc w:val="center"/>
-      </w:pPr>
+      </w:pPr>
+      <w:r>
+        <w:t xml:space="preserve">                                 </w:t>
+      </w:r>
       <w:r>
         <w:t>MARTINEZ VIDALES CESAR ALBERTO</w:t>
       </w:r>
@@ -186,13 +194,12 @@
     <w:p>
       <w:pPr>
         <w:pStyle w:val="Textoindependiente"/>
-        <w:jc w:val="center"/>
-      </w:pPr>
-      <w:r>
-        <w:t>MENDIETA DEISY</w:t>
-      </w:r>
-      <w:r>
-        <w:t xml:space="preserve"> ROCIO</w:t>
+      </w:pPr>
+      <w:r>
+        <w:t xml:space="preserve">                                 </w:t>
+      </w:r>
+      <w:r>
+        <w:t>MENDIETA DEISY ROCIO</w:t>
       </w:r>
     </w:p>
     <w:p>
@@ -418,13 +425,14 @@
           <w:pPr>
             <w:pStyle w:val="TDC1"/>
             <w:tabs>
-              <w:tab w:val="right" w:pos="8352"/>
+              <w:tab w:val="right" w:pos="9990"/>
             </w:tabs>
-            <w:spacing w:before="211"/>
-            <w:jc w:val="left"/>
             <w:rPr>
+              <w:rFonts w:eastAsiaTheme="minorEastAsia"/>
+              <w:noProof/>
               <w:sz w:val="24"/>
               <w:szCs w:val="24"/>
+              <w:lang w:val="es-CO" w:eastAsia="es-CO"/>
             </w:rPr>
           </w:pPr>
           <w:r>
@@ -448,9 +456,11 @@
             </w:rPr>
             <w:fldChar w:fldCharType="separate"/>
           </w:r>
-          <w:hyperlink w:anchor="_bookmark0" w:history="1">
-            <w:r>
-              <w:rPr>
+          <w:hyperlink w:anchor="_Toc43319332" w:history="1">
+            <w:r>
+              <w:rPr>
+                <w:rStyle w:val="Hipervnculo"/>
+                <w:noProof/>
                 <w:sz w:val="24"/>
                 <w:szCs w:val="24"/>
               </w:rPr>
@@ -458,6 +468,8 @@
             </w:r>
             <w:r>
               <w:rPr>
+                <w:noProof/>
+                <w:webHidden/>
                 <w:sz w:val="24"/>
                 <w:szCs w:val="24"/>
               </w:rPr>
@@ -465,10 +477,56 @@
             </w:r>
             <w:r>
               <w:rPr>
+                <w:noProof/>
+                <w:webHidden/>
+                <w:sz w:val="24"/>
+                <w:szCs w:val="24"/>
+              </w:rPr>
+              <w:fldChar w:fldCharType="begin"/>
+            </w:r>
+            <w:r>
+              <w:rPr>
+                <w:noProof/>
+                <w:webHidden/>
+                <w:sz w:val="24"/>
+                <w:szCs w:val="24"/>
+              </w:rPr>
+              <w:instrText xml:space="preserve"> PAGEREF _Toc43319332 \h </w:instrText>
+            </w:r>
+            <w:r>
+              <w:rPr>
+                <w:noProof/>
+                <w:webHidden/>
+                <w:sz w:val="24"/>
+                <w:szCs w:val="24"/>
+              </w:rPr>
+            </w:r>
+            <w:r>
+              <w:rPr>
+                <w:noProof/>
+                <w:webHidden/>
+                <w:sz w:val="24"/>
+                <w:szCs w:val="24"/>
+              </w:rPr>
+              <w:fldChar w:fldCharType="separate"/>
+            </w:r>
+            <w:r>
+              <w:rPr>
+                <w:noProof/>
+                <w:webHidden/>
                 <w:sz w:val="24"/>
                 <w:szCs w:val="24"/>
               </w:rPr>
               <w:t>3</w:t>
+            </w:r>
+            <w:r>
+              <w:rPr>
+                <w:noProof/>
+                <w:webHidden/>
+                <w:sz w:val="24"/>
+                <w:szCs w:val="24"/>
+              </w:rPr>
+              <w:fldChar w:fldCharType="end"/>
             </w:r>
           </w:hyperlink>
         </w:p>
@@ -476,56 +534,30 @@
           <w:pPr>
             <w:pStyle w:val="TDC1"/>
             <w:tabs>
-              <w:tab w:val="right" w:pos="8352"/>
+              <w:tab w:val="right" w:pos="9990"/>
             </w:tabs>
-            <w:spacing w:before="145"/>
-            <w:jc w:val="left"/>
             <w:rPr>
+              <w:rFonts w:eastAsiaTheme="minorEastAsia"/>
+              <w:noProof/>
               <w:sz w:val="24"/>
               <w:szCs w:val="24"/>
+              <w:lang w:val="es-CO" w:eastAsia="es-CO"/>
             </w:rPr>
           </w:pPr>
-          <w:hyperlink w:anchor="_bookmark1" w:history="1">
-            <w:r>
-              <w:rPr>
-                <w:sz w:val="24"/>
-                <w:szCs w:val="24"/>
-              </w:rPr>
-              <w:t>USO SISTEMA CONTROL</w:t>
-            </w:r>
-            <w:r>
-              <w:rPr>
-                <w:spacing w:val="5"/>
-                <w:sz w:val="24"/>
-                <w:szCs w:val="24"/>
-              </w:rPr>
-              <w:t xml:space="preserve"> </w:t>
-            </w:r>
-            <w:r>
-              <w:rPr>
-                <w:spacing w:val="-3"/>
-                <w:sz w:val="24"/>
-                <w:szCs w:val="24"/>
-              </w:rPr>
-              <w:t>DE</w:t>
-            </w:r>
-            <w:r>
-              <w:rPr>
-                <w:spacing w:val="1"/>
-                <w:sz w:val="24"/>
-                <w:szCs w:val="24"/>
-              </w:rPr>
-              <w:t xml:space="preserve"> </w:t>
-            </w:r>
-            <w:r>
-              <w:rPr>
-                <w:sz w:val="24"/>
-                <w:szCs w:val="24"/>
-              </w:rPr>
-              <w:t>VERSIONES</w:t>
-            </w:r>
-            <w:r>
-              <w:rPr>
+          <w:hyperlink w:anchor="_Toc43319333" w:history="1">
+            <w:r>
+              <w:rPr>
+                <w:rStyle w:val="Hipervnculo"/>
+                <w:noProof/>
+                <w:sz w:val="24"/>
+                <w:szCs w:val="24"/>
+              </w:rPr>
+              <w:t>USO SISTEMA CONTROL DE VERSIONES</w:t>
+            </w:r>
+            <w:r>
+              <w:rPr>
+                <w:noProof/>
+                <w:webHidden/>
                 <w:sz w:val="24"/>
                 <w:szCs w:val="24"/>
               </w:rPr>
@@ -533,10 +565,56 @@
             </w:r>
             <w:r>
               <w:rPr>
+                <w:noProof/>
+                <w:webHidden/>
+                <w:sz w:val="24"/>
+                <w:szCs w:val="24"/>
+              </w:rPr>
+              <w:fldChar w:fldCharType="begin"/>
+            </w:r>
+            <w:r>
+              <w:rPr>
+                <w:noProof/>
+                <w:webHidden/>
+                <w:sz w:val="24"/>
+                <w:szCs w:val="24"/>
+              </w:rPr>
+              <w:instrText xml:space="preserve"> PAGEREF _Toc43319333 \h </w:instrText>
+            </w:r>
+            <w:r>
+              <w:rPr>
+                <w:noProof/>
+                <w:webHidden/>
+                <w:sz w:val="24"/>
+                <w:szCs w:val="24"/>
+              </w:rPr>
+            </w:r>
+            <w:r>
+              <w:rPr>
+                <w:noProof/>
+                <w:webHidden/>
+                <w:sz w:val="24"/>
+                <w:szCs w:val="24"/>
+              </w:rPr>
+              <w:fldChar w:fldCharType="separate"/>
+            </w:r>
+            <w:r>
+              <w:rPr>
+                <w:noProof/>
+                <w:webHidden/>
                 <w:sz w:val="24"/>
                 <w:szCs w:val="24"/>
               </w:rPr>
               <w:t>4</w:t>
+            </w:r>
+            <w:r>
+              <w:rPr>
+                <w:noProof/>
+                <w:webHidden/>
+                <w:sz w:val="24"/>
+                <w:szCs w:val="24"/>
+              </w:rPr>
+              <w:fldChar w:fldCharType="end"/>
             </w:r>
           </w:hyperlink>
         </w:p>
@@ -544,18 +622,21 @@
           <w:pPr>
             <w:pStyle w:val="TDC1"/>
             <w:tabs>
-              <w:tab w:val="right" w:pos="8352"/>
+              <w:tab w:val="right" w:pos="9990"/>
             </w:tabs>
-            <w:spacing w:before="140"/>
-            <w:jc w:val="left"/>
             <w:rPr>
+              <w:rFonts w:eastAsiaTheme="minorEastAsia"/>
+              <w:noProof/>
               <w:sz w:val="24"/>
               <w:szCs w:val="24"/>
+              <w:lang w:val="es-CO" w:eastAsia="es-CO"/>
             </w:rPr>
           </w:pPr>
-          <w:hyperlink w:anchor="_bookmark2" w:history="1">
-            <w:r>
-              <w:rPr>
+          <w:hyperlink w:anchor="_Toc43319334" w:history="1">
+            <w:r>
+              <w:rPr>
+                <w:rStyle w:val="Hipervnculo"/>
+                <w:noProof/>
                 <w:sz w:val="24"/>
                 <w:szCs w:val="24"/>
               </w:rPr>
@@ -563,6 +644,8 @@
             </w:r>
             <w:r>
               <w:rPr>
+                <w:noProof/>
+                <w:webHidden/>
                 <w:sz w:val="24"/>
                 <w:szCs w:val="24"/>
               </w:rPr>
@@ -570,10 +653,56 @@
             </w:r>
             <w:r>
               <w:rPr>
+                <w:noProof/>
+                <w:webHidden/>
+                <w:sz w:val="24"/>
+                <w:szCs w:val="24"/>
+              </w:rPr>
+              <w:fldChar w:fldCharType="begin"/>
+            </w:r>
+            <w:r>
+              <w:rPr>
+                <w:noProof/>
+                <w:webHidden/>
+                <w:sz w:val="24"/>
+                <w:szCs w:val="24"/>
+              </w:rPr>
+              <w:instrText xml:space="preserve"> PAGEREF _Toc43319334 \h </w:instrText>
+            </w:r>
+            <w:r>
+              <w:rPr>
+                <w:noProof/>
+                <w:webHidden/>
+                <w:sz w:val="24"/>
+                <w:szCs w:val="24"/>
+              </w:rPr>
+            </w:r>
+            <w:r>
+              <w:rPr>
+                <w:noProof/>
+                <w:webHidden/>
+                <w:sz w:val="24"/>
+                <w:szCs w:val="24"/>
+              </w:rPr>
+              <w:fldChar w:fldCharType="separate"/>
+            </w:r>
+            <w:r>
+              <w:rPr>
+                <w:noProof/>
+                <w:webHidden/>
                 <w:sz w:val="24"/>
                 <w:szCs w:val="24"/>
               </w:rPr>
               <w:t>6</w:t>
+            </w:r>
+            <w:r>
+              <w:rPr>
+                <w:noProof/>
+                <w:webHidden/>
+                <w:sz w:val="24"/>
+                <w:szCs w:val="24"/>
+              </w:rPr>
+              <w:fldChar w:fldCharType="end"/>
             </w:r>
           </w:hyperlink>
         </w:p>
@@ -581,17 +710,197 @@
           <w:pPr>
             <w:pStyle w:val="TDC1"/>
             <w:tabs>
-              <w:tab w:val="right" w:pos="8352"/>
+              <w:tab w:val="right" w:pos="9990"/>
             </w:tabs>
-            <w:jc w:val="left"/>
             <w:rPr>
+              <w:rFonts w:eastAsiaTheme="minorEastAsia"/>
+              <w:noProof/>
               <w:sz w:val="24"/>
               <w:szCs w:val="24"/>
+              <w:lang w:val="es-CO" w:eastAsia="es-CO"/>
             </w:rPr>
           </w:pPr>
-          <w:hyperlink w:anchor="_bookmark3" w:history="1">
-            <w:r>
-              <w:rPr>
+          <w:hyperlink w:anchor="_Toc43319335" w:history="1">
+            <w:r>
+              <w:rPr>
+                <w:rStyle w:val="Hipervnculo"/>
+                <w:noProof/>
+                <w:sz w:val="24"/>
+                <w:szCs w:val="24"/>
+              </w:rPr>
+              <w:t>DASHBOARD</w:t>
+            </w:r>
+            <w:r>
+              <w:rPr>
+                <w:noProof/>
+                <w:webHidden/>
+                <w:sz w:val="24"/>
+                <w:szCs w:val="24"/>
+              </w:rPr>
+              <w:tab/>
+            </w:r>
+            <w:r>
+              <w:rPr>
+                <w:noProof/>
+                <w:webHidden/>
+                <w:sz w:val="24"/>
+                <w:szCs w:val="24"/>
+              </w:rPr>
+              <w:fldChar w:fldCharType="begin"/>
+            </w:r>
+            <w:r>
+              <w:rPr>
+                <w:noProof/>
+                <w:webHidden/>
+                <w:sz w:val="24"/>
+                <w:szCs w:val="24"/>
+              </w:rPr>
+              <w:instrText xml:space="preserve"> PAGEREF _Toc43319335 \h </w:instrText>
+            </w:r>
+            <w:r>
+              <w:rPr>
+                <w:noProof/>
+                <w:webHidden/>
+                <w:sz w:val="24"/>
+                <w:szCs w:val="24"/>
+              </w:rPr>
+            </w:r>
+            <w:r>
+              <w:rPr>
+                <w:noProof/>
+                <w:webHidden/>
+                <w:sz w:val="24"/>
+                <w:szCs w:val="24"/>
+              </w:rPr>
+              <w:fldChar w:fldCharType="separate"/>
+            </w:r>
+            <w:r>
+              <w:rPr>
+                <w:noProof/>
+                <w:webHidden/>
+                <w:sz w:val="24"/>
+                <w:szCs w:val="24"/>
+              </w:rPr>
+              <w:t>7</w:t>
+            </w:r>
+            <w:r>
+              <w:rPr>
+                <w:noProof/>
+                <w:webHidden/>
+                <w:sz w:val="24"/>
+                <w:szCs w:val="24"/>
+              </w:rPr>
+              <w:fldChar w:fldCharType="end"/>
+            </w:r>
+          </w:hyperlink>
+        </w:p>
+        <w:p>
+          <w:pPr>
+            <w:pStyle w:val="TDC1"/>
+            <w:tabs>
+              <w:tab w:val="right" w:pos="9990"/>
+            </w:tabs>
+            <w:rPr>
+              <w:rFonts w:eastAsiaTheme="minorEastAsia"/>
+              <w:noProof/>
+              <w:sz w:val="24"/>
+              <w:szCs w:val="24"/>
+              <w:lang w:val="es-CO" w:eastAsia="es-CO"/>
+            </w:rPr>
+          </w:pPr>
+          <w:hyperlink w:anchor="_Toc43319338" w:history="1">
+            <w:r>
+              <w:rPr>
+                <w:rStyle w:val="Hipervnculo"/>
+                <w:noProof/>
+                <w:sz w:val="24"/>
+                <w:szCs w:val="24"/>
+              </w:rPr>
+              <w:t>CMD – GIT LOG</w:t>
+            </w:r>
+            <w:r>
+              <w:rPr>
+                <w:noProof/>
+                <w:webHidden/>
+                <w:sz w:val="24"/>
+                <w:szCs w:val="24"/>
+              </w:rPr>
+              <w:tab/>
+            </w:r>
+            <w:r>
+              <w:rPr>
+                <w:noProof/>
+                <w:webHidden/>
+                <w:sz w:val="24"/>
+                <w:szCs w:val="24"/>
+              </w:rPr>
+              <w:fldChar w:fldCharType="begin"/>
+            </w:r>
+            <w:r>
+              <w:rPr>
+                <w:noProof/>
+                <w:webHidden/>
+                <w:sz w:val="24"/>
+                <w:szCs w:val="24"/>
+              </w:rPr>
+              <w:instrText xml:space="preserve"> PAGEREF _Toc43319338 \h </w:instrText>
+            </w:r>
+            <w:r>
+              <w:rPr>
+                <w:noProof/>
+                <w:webHidden/>
+                <w:sz w:val="24"/>
+                <w:szCs w:val="24"/>
+              </w:rPr>
+            </w:r>
+            <w:r>
+              <w:rPr>
+                <w:noProof/>
+                <w:webHidden/>
+                <w:sz w:val="24"/>
+                <w:szCs w:val="24"/>
+              </w:rPr>
+              <w:fldChar w:fldCharType="separate"/>
+            </w:r>
+            <w:r>
+              <w:rPr>
+                <w:noProof/>
+                <w:webHidden/>
+                <w:sz w:val="24"/>
+                <w:szCs w:val="24"/>
+              </w:rPr>
+              <w:t>8</w:t>
+            </w:r>
+            <w:r>
+              <w:rPr>
+                <w:noProof/>
+                <w:webHidden/>
+                <w:sz w:val="24"/>
+                <w:szCs w:val="24"/>
+              </w:rPr>
+              <w:fldChar w:fldCharType="end"/>
+            </w:r>
+          </w:hyperlink>
+        </w:p>
+        <w:p>
+          <w:pPr>
+            <w:pStyle w:val="TDC1"/>
+            <w:tabs>
+              <w:tab w:val="right" w:pos="9990"/>
+            </w:tabs>
+            <w:rPr>
+              <w:rFonts w:eastAsiaTheme="minorEastAsia"/>
+              <w:noProof/>
+              <w:sz w:val="24"/>
+              <w:szCs w:val="24"/>
+              <w:lang w:val="es-CO" w:eastAsia="es-CO"/>
+            </w:rPr>
+          </w:pPr>
+          <w:hyperlink w:anchor="_Toc43319340" w:history="1">
+            <w:r>
+              <w:rPr>
+                <w:rStyle w:val="Hipervnculo"/>
+                <w:noProof/>
                 <w:sz w:val="24"/>
                 <w:szCs w:val="24"/>
               </w:rPr>
@@ -599,6 +908,8 @@
             </w:r>
             <w:r>
               <w:rPr>
+                <w:noProof/>
+                <w:webHidden/>
                 <w:sz w:val="24"/>
                 <w:szCs w:val="24"/>
               </w:rPr>
@@ -606,10 +917,56 @@
             </w:r>
             <w:r>
               <w:rPr>
-                <w:sz w:val="24"/>
-                <w:szCs w:val="24"/>
-              </w:rPr>
-              <w:t>7</w:t>
+                <w:noProof/>
+                <w:webHidden/>
+                <w:sz w:val="24"/>
+                <w:szCs w:val="24"/>
+              </w:rPr>
+              <w:fldChar w:fldCharType="begin"/>
+            </w:r>
+            <w:r>
+              <w:rPr>
+                <w:noProof/>
+                <w:webHidden/>
+                <w:sz w:val="24"/>
+                <w:szCs w:val="24"/>
+              </w:rPr>
+              <w:instrText xml:space="preserve"> PAGEREF _Toc43319340 \h </w:instrText>
+            </w:r>
+            <w:r>
+              <w:rPr>
+                <w:noProof/>
+                <w:webHidden/>
+                <w:sz w:val="24"/>
+                <w:szCs w:val="24"/>
+              </w:rPr>
+            </w:r>
+            <w:r>
+              <w:rPr>
+                <w:noProof/>
+                <w:webHidden/>
+                <w:sz w:val="24"/>
+                <w:szCs w:val="24"/>
+              </w:rPr>
+              <w:fldChar w:fldCharType="separate"/>
+            </w:r>
+            <w:r>
+              <w:rPr>
+                <w:noProof/>
+                <w:webHidden/>
+                <w:sz w:val="24"/>
+                <w:szCs w:val="24"/>
+              </w:rPr>
+              <w:t>9</w:t>
+            </w:r>
+            <w:r>
+              <w:rPr>
+                <w:noProof/>
+                <w:webHidden/>
+                <w:sz w:val="24"/>
+                <w:szCs w:val="24"/>
+              </w:rPr>
+              <w:fldChar w:fldCharType="end"/>
             </w:r>
           </w:hyperlink>
         </w:p>
@@ -663,14 +1020,14 @@
         <w:spacing w:before="0"/>
         <w:ind w:right="2693"/>
       </w:pPr>
-      <w:bookmarkStart w:id="0" w:name="_bookmark0"/>
+      <w:bookmarkStart w:id="0" w:name="_Toc43319332"/>
+      <w:r>
+        <w:rPr>
+          <w:color w:val="252525"/>
+        </w:rPr>
+        <w:t>INTRODUCCIÓN</w:t>
+      </w:r>
       <w:bookmarkEnd w:id="0"/>
-      <w:r>
-        <w:rPr>
-          <w:color w:val="252525"/>
-        </w:rPr>
-        <w:t>INTRODUCCIÓN</w:t>
-      </w:r>
     </w:p>
     <w:p>
       <w:pPr>
@@ -704,33 +1061,60 @@
         <w:ind w:left="407" w:right="1236"/>
       </w:pPr>
       <w:r>
-        <w:t xml:space="preserve">Un sistema de control de versiones es un software que organiza y lleva el control sobre varios documentos que se desarrollan para la implementación de una plataforma web, en este caso </w:t>
-      </w:r>
-      <w:r>
-        <w:t>SOD-Nice Jeans (</w:t>
-      </w:r>
-      <w:r>
-        <w:t>Sistematización y organización de bases de datos en la empresa Nice Jeans</w:t>
-      </w:r>
-      <w:r>
-        <w:t xml:space="preserve">) en proceso de desarrollo por parte de </w:t>
-      </w:r>
-      <w:r>
-        <w:t>2DECS.</w:t>
-      </w:r>
-    </w:p>
-    <w:p>
-      <w:pPr>
-        <w:pStyle w:val="Textoindependiente"/>
-        <w:spacing w:before="199" w:line="276" w:lineRule="auto"/>
-        <w:ind w:left="407" w:right="1234"/>
-      </w:pPr>
-      <w:r>
-        <w:t xml:space="preserve">El uso de este sistema tiene ventajas principalmente que se mantiene una copia de seguridad de todas las modificaciones realizadas sobre un documento o fichero, lo </w:t>
-      </w:r>
-      <w:r>
-        <w:t>cual facilita la tarea de actualizar documentación o eliminar información obsoleta.</w:t>
-      </w:r>
+        <w:t>Los sistemas de control de versiones son una herramienta que permiten gestionar las modificaciones realizados en archivos de texto</w:t>
+      </w:r>
+      <w:r>
+        <w:t xml:space="preserve"> y otros</w:t>
+      </w:r>
+      <w:r>
+        <w:t>. Facilitando así la identificación de todos los cambios existentes entre dos versiones de un mismo archivo. A la hora de trabajar con código esta información es clave para poder identificar y corregir los problemas.</w:t>
+      </w:r>
+    </w:p>
+    <w:p>
+      <w:pPr>
+        <w:pStyle w:val="Textoindependiente"/>
+        <w:spacing w:line="276" w:lineRule="auto"/>
+        <w:ind w:left="407" w:right="1236"/>
+      </w:pPr>
+    </w:p>
+    <w:p>
+      <w:pPr>
+        <w:pStyle w:val="Textoindependiente"/>
+        <w:spacing w:line="276" w:lineRule="auto"/>
+        <w:ind w:left="407" w:right="1236"/>
+      </w:pPr>
+      <w:r>
+        <w:t>Además, de sistematizar y organizar las bases de datos, este programa o plataforma nos permite tener una mayor visibilidad de la información requerida para la empresa.</w:t>
+      </w:r>
+    </w:p>
+    <w:p>
+      <w:pPr>
+        <w:pStyle w:val="Textoindependiente"/>
+        <w:spacing w:line="276" w:lineRule="auto"/>
+        <w:ind w:left="407" w:right="1236"/>
+      </w:pPr>
+    </w:p>
+    <w:p>
+      <w:pPr>
+        <w:pStyle w:val="Textoindependiente"/>
+        <w:spacing w:line="276" w:lineRule="auto"/>
+        <w:ind w:left="407" w:right="1236"/>
+      </w:pPr>
+      <w:r>
+        <w:t>En este caso SOD-Nice Jeans (Sistematización y organización de bases de datos en la empresa Nice Jeans) en proceso de desarrollo por parte de 2DECS.</w:t>
+      </w:r>
+    </w:p>
+    <w:p>
+      <w:pPr>
+        <w:pStyle w:val="Textoindependiente"/>
+        <w:spacing w:line="276" w:lineRule="auto"/>
+        <w:ind w:left="407" w:right="1236"/>
+      </w:pPr>
+    </w:p>
+    <w:p>
+      <w:pPr>
+        <w:pStyle w:val="Textoindependiente"/>
+      </w:pPr>
     </w:p>
     <w:p>
       <w:pPr>
@@ -745,6 +1129,13 @@
           <w:cols w:space="720"/>
         </w:sectPr>
       </w:pPr>
+      <w:r>
+        <w:rPr>
+          <w:sz w:val="24"/>
+          <w:szCs w:val="24"/>
+        </w:rPr>
+        <w:t xml:space="preserve">      </w:t>
+      </w:r>
     </w:p>
     <w:p>
       <w:pPr>
@@ -768,14 +1159,14 @@
         <w:ind w:left="2198"/>
         <w:jc w:val="left"/>
       </w:pPr>
-      <w:bookmarkStart w:id="1" w:name="_bookmark1"/>
+      <w:bookmarkStart w:id="1" w:name="_Toc43319333"/>
+      <w:r>
+        <w:rPr>
+          <w:color w:val="252525"/>
+        </w:rPr>
+        <w:t>USO SISTEMA CONTROL DE VERSIONES</w:t>
+      </w:r>
       <w:bookmarkEnd w:id="1"/>
-      <w:r>
-        <w:rPr>
-          <w:color w:val="252525"/>
-        </w:rPr>
-        <w:t>USO SISTEMA CONTROL DE VERSIONES</w:t>
-      </w:r>
     </w:p>
     <w:p>
       <w:pPr>
@@ -992,16 +1383,6 @@
                 <w:szCs w:val="24"/>
               </w:rPr>
             </w:pPr>
-          </w:p>
-          <w:p>
-            <w:pPr>
-              <w:pStyle w:val="TableParagraph"/>
-              <w:ind w:left="342"/>
-              <w:rPr>
-                <w:sz w:val="24"/>
-                <w:szCs w:val="24"/>
-              </w:rPr>
-            </w:pPr>
             <w:r>
               <w:rPr>
                 <w:noProof/>
@@ -1009,10 +1390,26 @@
                 <w:szCs w:val="24"/>
               </w:rPr>
               <w:drawing>
-                <wp:inline distT="0" distB="0" distL="0" distR="0" wp14:anchorId="2AE6F596" wp14:editId="796838B5">
-                  <wp:extent cx="2055148" cy="574548"/>
+                <wp:anchor distT="0" distB="0" distL="114300" distR="114300" simplePos="0" relativeHeight="251621376" behindDoc="0" locked="0" layoutInCell="1" allowOverlap="1" wp14:anchorId="390B62F9" wp14:editId="4CA0DE4B">
+                  <wp:simplePos x="0" y="0"/>
+                  <wp:positionH relativeFrom="column">
+                    <wp:posOffset>396240</wp:posOffset>
+                  </wp:positionH>
+                  <wp:positionV relativeFrom="paragraph">
+                    <wp:posOffset>94615</wp:posOffset>
+                  </wp:positionV>
+                  <wp:extent cx="1790700" cy="628650"/>
                   <wp:effectExtent l="0" t="0" r="0" b="0"/>
-                  <wp:docPr id="7" name="image3.jpeg"/>
+                  <wp:wrapThrough wrapText="bothSides">
+                    <wp:wrapPolygon edited="0">
+                      <wp:start x="0" y="0"/>
+                      <wp:lineTo x="0" y="20945"/>
+                      <wp:lineTo x="21370" y="20945"/>
+                      <wp:lineTo x="21370" y="0"/>
+                      <wp:lineTo x="0" y="0"/>
+                    </wp:wrapPolygon>
+                  </wp:wrapThrough>
+                  <wp:docPr id="10" name="Imagen 10"/>
                   <wp:cNvGraphicFramePr>
                     <a:graphicFrameLocks xmlns:a="http://schemas.openxmlformats.org/drawingml/2006/main" noChangeAspect="1"/>
                   </wp:cNvGraphicFramePr>
@@ -1020,11 +1417,17 @@
                     <a:graphicData uri="http://schemas.openxmlformats.org/drawingml/2006/picture">
                       <pic:pic xmlns:pic="http://schemas.openxmlformats.org/drawingml/2006/picture">
                         <pic:nvPicPr>
-                          <pic:cNvPr id="8" name="image3.jpeg"/>
+                          <pic:cNvPr id="1" name=""/>
                           <pic:cNvPicPr/>
                         </pic:nvPicPr>
                         <pic:blipFill>
-                          <a:blip r:embed="rId13" cstate="print"/>
+                          <a:blip r:embed="rId13">
+                            <a:extLst>
+                              <a:ext uri="{28A0092B-C50C-407E-A947-70E740481C1C}">
+                                <a14:useLocalDpi xmlns:a14="http://schemas.microsoft.com/office/drawing/2010/main" val="0"/>
+                              </a:ext>
+                            </a:extLst>
+                          </a:blip>
                           <a:stretch>
                             <a:fillRect/>
                           </a:stretch>
@@ -1032,7 +1435,7 @@
                         <pic:spPr>
                           <a:xfrm>
                             <a:off x="0" y="0"/>
-                            <a:ext cx="2055148" cy="574548"/>
+                            <a:ext cx="1790700" cy="628650"/>
                           </a:xfrm>
                           <a:prstGeom prst="rect">
                             <a:avLst/>
@@ -1041,9 +1444,19 @@
                       </pic:pic>
                     </a:graphicData>
                   </a:graphic>
-                </wp:inline>
+                </wp:anchor>
               </w:drawing>
             </w:r>
+          </w:p>
+          <w:p>
+            <w:pPr>
+              <w:pStyle w:val="TableParagraph"/>
+              <w:ind w:left="342"/>
+              <w:rPr>
+                <w:sz w:val="24"/>
+                <w:szCs w:val="24"/>
+              </w:rPr>
+            </w:pPr>
           </w:p>
         </w:tc>
         <w:tc>
@@ -1079,31 +1492,13 @@
                 <w:szCs w:val="24"/>
               </w:rPr>
             </w:pPr>
-            <w:proofErr w:type="spellStart"/>
-            <w:r>
-              <w:rPr>
-                <w:sz w:val="24"/>
-                <w:szCs w:val="24"/>
-              </w:rPr>
-              <w:t>Jhon</w:t>
-            </w:r>
-            <w:proofErr w:type="spellEnd"/>
-            <w:r>
-              <w:rPr>
-                <w:sz w:val="24"/>
-                <w:szCs w:val="24"/>
-              </w:rPr>
-              <w:t xml:space="preserve"> Alexander Romero </w:t>
-            </w:r>
-            <w:proofErr w:type="gramStart"/>
-            <w:r>
-              <w:rPr>
-                <w:sz w:val="24"/>
-                <w:szCs w:val="24"/>
-              </w:rPr>
-              <w:t>Director</w:t>
-            </w:r>
-            <w:proofErr w:type="gramEnd"/>
+            <w:r>
+              <w:rPr>
+                <w:sz w:val="24"/>
+                <w:szCs w:val="24"/>
+              </w:rPr>
+              <w:t>Darly Yhoana Olave Santamaria</w:t>
+            </w:r>
           </w:p>
         </w:tc>
       </w:tr>
@@ -1123,26 +1518,6 @@
                 <w:szCs w:val="24"/>
               </w:rPr>
             </w:pPr>
-          </w:p>
-          <w:p>
-            <w:pPr>
-              <w:pStyle w:val="TableParagraph"/>
-              <w:spacing w:before="6"/>
-              <w:rPr>
-                <w:sz w:val="24"/>
-                <w:szCs w:val="24"/>
-              </w:rPr>
-            </w:pPr>
-          </w:p>
-          <w:p>
-            <w:pPr>
-              <w:pStyle w:val="TableParagraph"/>
-              <w:ind w:left="258"/>
-              <w:rPr>
-                <w:sz w:val="24"/>
-                <w:szCs w:val="24"/>
-              </w:rPr>
-            </w:pPr>
             <w:r>
               <w:rPr>
                 <w:noProof/>
@@ -1150,10 +1525,26 @@
                 <w:szCs w:val="24"/>
               </w:rPr>
               <w:drawing>
-                <wp:inline distT="0" distB="0" distL="0" distR="0" wp14:anchorId="2E5460F4" wp14:editId="76184B60">
-                  <wp:extent cx="2111615" cy="554736"/>
+                <wp:anchor distT="0" distB="0" distL="114300" distR="114300" simplePos="0" relativeHeight="251638784" behindDoc="0" locked="0" layoutInCell="1" allowOverlap="1" wp14:anchorId="20EA7A3C" wp14:editId="0A03E79D">
+                  <wp:simplePos x="0" y="0"/>
+                  <wp:positionH relativeFrom="column">
+                    <wp:posOffset>396240</wp:posOffset>
+                  </wp:positionH>
+                  <wp:positionV relativeFrom="paragraph">
+                    <wp:posOffset>124460</wp:posOffset>
+                  </wp:positionV>
+                  <wp:extent cx="1933575" cy="657225"/>
                   <wp:effectExtent l="0" t="0" r="0" b="0"/>
-                  <wp:docPr id="9" name="image4.jpeg"/>
+                  <wp:wrapThrough wrapText="bothSides">
+                    <wp:wrapPolygon edited="0">
+                      <wp:start x="0" y="0"/>
+                      <wp:lineTo x="0" y="21287"/>
+                      <wp:lineTo x="21494" y="21287"/>
+                      <wp:lineTo x="21494" y="0"/>
+                      <wp:lineTo x="0" y="0"/>
+                    </wp:wrapPolygon>
+                  </wp:wrapThrough>
+                  <wp:docPr id="16" name="Imagen 16"/>
                   <wp:cNvGraphicFramePr>
                     <a:graphicFrameLocks xmlns:a="http://schemas.openxmlformats.org/drawingml/2006/main" noChangeAspect="1"/>
                   </wp:cNvGraphicFramePr>
@@ -1161,11 +1552,17 @@
                     <a:graphicData uri="http://schemas.openxmlformats.org/drawingml/2006/picture">
                       <pic:pic xmlns:pic="http://schemas.openxmlformats.org/drawingml/2006/picture">
                         <pic:nvPicPr>
-                          <pic:cNvPr id="10" name="image4.jpeg"/>
+                          <pic:cNvPr id="1" name=""/>
                           <pic:cNvPicPr/>
                         </pic:nvPicPr>
                         <pic:blipFill>
-                          <a:blip r:embed="rId14" cstate="print"/>
+                          <a:blip r:embed="rId14">
+                            <a:extLst>
+                              <a:ext uri="{28A0092B-C50C-407E-A947-70E740481C1C}">
+                                <a14:useLocalDpi xmlns:a14="http://schemas.microsoft.com/office/drawing/2010/main" val="0"/>
+                              </a:ext>
+                            </a:extLst>
+                          </a:blip>
                           <a:stretch>
                             <a:fillRect/>
                           </a:stretch>
@@ -1173,7 +1570,7 @@
                         <pic:spPr>
                           <a:xfrm>
                             <a:off x="0" y="0"/>
-                            <a:ext cx="2111615" cy="554736"/>
+                            <a:ext cx="1933575" cy="657225"/>
                           </a:xfrm>
                           <a:prstGeom prst="rect">
                             <a:avLst/>
@@ -1182,9 +1579,29 @@
                       </pic:pic>
                     </a:graphicData>
                   </a:graphic>
-                </wp:inline>
+                </wp:anchor>
               </w:drawing>
             </w:r>
+          </w:p>
+          <w:p>
+            <w:pPr>
+              <w:pStyle w:val="TableParagraph"/>
+              <w:spacing w:before="6"/>
+              <w:rPr>
+                <w:sz w:val="24"/>
+                <w:szCs w:val="24"/>
+              </w:rPr>
+            </w:pPr>
+          </w:p>
+          <w:p>
+            <w:pPr>
+              <w:pStyle w:val="TableParagraph"/>
+              <w:ind w:left="258"/>
+              <w:rPr>
+                <w:sz w:val="24"/>
+                <w:szCs w:val="24"/>
+              </w:rPr>
+            </w:pPr>
           </w:p>
         </w:tc>
         <w:tc>
@@ -1205,7 +1622,7 @@
             <w:pPr>
               <w:pStyle w:val="TableParagraph"/>
               <w:spacing w:line="280" w:lineRule="auto"/>
-              <w:ind w:left="95" w:right="1615"/>
+              <w:ind w:right="1615"/>
               <w:rPr>
                 <w:sz w:val="24"/>
                 <w:szCs w:val="24"/>
@@ -1216,39 +1633,28 @@
                 <w:sz w:val="24"/>
                 <w:szCs w:val="24"/>
               </w:rPr>
-              <w:t xml:space="preserve">Cristian </w:t>
-            </w:r>
-            <w:proofErr w:type="spellStart"/>
-            <w:r>
-              <w:rPr>
-                <w:sz w:val="24"/>
-                <w:szCs w:val="24"/>
-              </w:rPr>
-              <w:t>Lopez</w:t>
-            </w:r>
-            <w:proofErr w:type="spellEnd"/>
-            <w:r>
-              <w:rPr>
-                <w:sz w:val="24"/>
-                <w:szCs w:val="24"/>
-              </w:rPr>
               <w:t xml:space="preserve"> </w:t>
             </w:r>
-            <w:proofErr w:type="spellStart"/>
-            <w:r>
-              <w:rPr>
-                <w:sz w:val="24"/>
-                <w:szCs w:val="24"/>
-              </w:rPr>
-              <w:t>Ñungo</w:t>
-            </w:r>
-            <w:proofErr w:type="spellEnd"/>
-            <w:r>
-              <w:rPr>
-                <w:sz w:val="24"/>
-                <w:szCs w:val="24"/>
-              </w:rPr>
-              <w:t xml:space="preserve"> Arquitecto de Software</w:t>
+            <w:r>
+              <w:rPr>
+                <w:sz w:val="24"/>
+                <w:szCs w:val="24"/>
+              </w:rPr>
+              <w:t>Eimy Fahyzari Osori</w:t>
+            </w:r>
+            <w:r>
+              <w:rPr>
+                <w:sz w:val="24"/>
+                <w:szCs w:val="24"/>
+              </w:rPr>
+              <w:t xml:space="preserve">o </w:t>
+            </w:r>
+            <w:r>
+              <w:rPr>
+                <w:sz w:val="24"/>
+                <w:szCs w:val="24"/>
+              </w:rPr>
+              <w:t>Garzón</w:t>
             </w:r>
           </w:p>
         </w:tc>
@@ -1279,16 +1685,6 @@
                 <w:szCs w:val="24"/>
               </w:rPr>
             </w:pPr>
-          </w:p>
-          <w:p>
-            <w:pPr>
-              <w:pStyle w:val="TableParagraph"/>
-              <w:ind w:left="210"/>
-              <w:rPr>
-                <w:sz w:val="24"/>
-                <w:szCs w:val="24"/>
-              </w:rPr>
-            </w:pPr>
             <w:r>
               <w:rPr>
                 <w:noProof/>
@@ -1296,10 +1692,26 @@
                 <w:szCs w:val="24"/>
               </w:rPr>
               <w:drawing>
-                <wp:inline distT="0" distB="0" distL="0" distR="0" wp14:anchorId="1D10A0CE" wp14:editId="21F5CD4A">
-                  <wp:extent cx="2155739" cy="609219"/>
+                <wp:anchor distT="0" distB="0" distL="114300" distR="114300" simplePos="0" relativeHeight="251626496" behindDoc="0" locked="0" layoutInCell="1" allowOverlap="1" wp14:anchorId="533A9CF6" wp14:editId="508EEE43">
+                  <wp:simplePos x="0" y="0"/>
+                  <wp:positionH relativeFrom="column">
+                    <wp:posOffset>335915</wp:posOffset>
+                  </wp:positionH>
+                  <wp:positionV relativeFrom="paragraph">
+                    <wp:posOffset>-1905</wp:posOffset>
+                  </wp:positionV>
+                  <wp:extent cx="1943100" cy="619125"/>
                   <wp:effectExtent l="0" t="0" r="0" b="0"/>
-                  <wp:docPr id="11" name="image5.png"/>
+                  <wp:wrapThrough wrapText="bothSides">
+                    <wp:wrapPolygon edited="0">
+                      <wp:start x="0" y="0"/>
+                      <wp:lineTo x="0" y="21268"/>
+                      <wp:lineTo x="21388" y="21268"/>
+                      <wp:lineTo x="21388" y="0"/>
+                      <wp:lineTo x="0" y="0"/>
+                    </wp:wrapPolygon>
+                  </wp:wrapThrough>
+                  <wp:docPr id="12" name="Imagen 12"/>
                   <wp:cNvGraphicFramePr>
                     <a:graphicFrameLocks xmlns:a="http://schemas.openxmlformats.org/drawingml/2006/main" noChangeAspect="1"/>
                   </wp:cNvGraphicFramePr>
@@ -1307,11 +1719,17 @@
                     <a:graphicData uri="http://schemas.openxmlformats.org/drawingml/2006/picture">
                       <pic:pic xmlns:pic="http://schemas.openxmlformats.org/drawingml/2006/picture">
                         <pic:nvPicPr>
-                          <pic:cNvPr id="12" name="image5.png"/>
+                          <pic:cNvPr id="1" name=""/>
                           <pic:cNvPicPr/>
                         </pic:nvPicPr>
                         <pic:blipFill>
-                          <a:blip r:embed="rId15" cstate="print"/>
+                          <a:blip r:embed="rId15">
+                            <a:extLst>
+                              <a:ext uri="{28A0092B-C50C-407E-A947-70E740481C1C}">
+                                <a14:useLocalDpi xmlns:a14="http://schemas.microsoft.com/office/drawing/2010/main" val="0"/>
+                              </a:ext>
+                            </a:extLst>
+                          </a:blip>
                           <a:stretch>
                             <a:fillRect/>
                           </a:stretch>
@@ -1319,7 +1737,7 @@
                         <pic:spPr>
                           <a:xfrm>
                             <a:off x="0" y="0"/>
-                            <a:ext cx="2155739" cy="609219"/>
+                            <a:ext cx="1943100" cy="619125"/>
                           </a:xfrm>
                           <a:prstGeom prst="rect">
                             <a:avLst/>
@@ -1328,9 +1746,19 @@
                       </pic:pic>
                     </a:graphicData>
                   </a:graphic>
-                </wp:inline>
+                </wp:anchor>
               </w:drawing>
             </w:r>
+          </w:p>
+          <w:p>
+            <w:pPr>
+              <w:pStyle w:val="TableParagraph"/>
+              <w:ind w:left="210"/>
+              <w:rPr>
+                <w:sz w:val="24"/>
+                <w:szCs w:val="24"/>
+              </w:rPr>
+            </w:pPr>
           </w:p>
         </w:tc>
         <w:tc>
@@ -1371,7 +1799,7 @@
                 <w:sz w:val="24"/>
                 <w:szCs w:val="24"/>
               </w:rPr>
-              <w:t>Ingrid Catalina Ruiz Castellanos Desarrollador</w:t>
+              <w:t>Jorge Steven Pineda Cifuentes</w:t>
             </w:r>
           </w:p>
         </w:tc>
@@ -1434,16 +1862,6 @@
                 <w:szCs w:val="24"/>
               </w:rPr>
             </w:pPr>
-          </w:p>
-          <w:p>
-            <w:pPr>
-              <w:pStyle w:val="TableParagraph"/>
-              <w:ind w:left="253"/>
-              <w:rPr>
-                <w:sz w:val="24"/>
-                <w:szCs w:val="24"/>
-              </w:rPr>
-            </w:pPr>
             <w:r>
               <w:rPr>
                 <w:noProof/>
@@ -1451,10 +1869,26 @@
                 <w:szCs w:val="24"/>
               </w:rPr>
               <w:drawing>
-                <wp:inline distT="0" distB="0" distL="0" distR="0" wp14:anchorId="6DD14A2D" wp14:editId="11178654">
-                  <wp:extent cx="1852448" cy="617220"/>
+                <wp:anchor distT="0" distB="0" distL="114300" distR="114300" simplePos="0" relativeHeight="251616256" behindDoc="0" locked="0" layoutInCell="1" allowOverlap="1" wp14:anchorId="40E86766" wp14:editId="3247DFE8">
+                  <wp:simplePos x="0" y="0"/>
+                  <wp:positionH relativeFrom="column">
+                    <wp:posOffset>567690</wp:posOffset>
+                  </wp:positionH>
+                  <wp:positionV relativeFrom="paragraph">
+                    <wp:posOffset>152400</wp:posOffset>
+                  </wp:positionV>
+                  <wp:extent cx="1438275" cy="719138"/>
                   <wp:effectExtent l="0" t="0" r="0" b="0"/>
-                  <wp:docPr id="13" name="image6.jpeg"/>
+                  <wp:wrapThrough wrapText="bothSides">
+                    <wp:wrapPolygon edited="0">
+                      <wp:start x="0" y="0"/>
+                      <wp:lineTo x="0" y="21180"/>
+                      <wp:lineTo x="21171" y="21180"/>
+                      <wp:lineTo x="21171" y="0"/>
+                      <wp:lineTo x="0" y="0"/>
+                    </wp:wrapPolygon>
+                  </wp:wrapThrough>
+                  <wp:docPr id="5" name="Imagen 5"/>
                   <wp:cNvGraphicFramePr>
                     <a:graphicFrameLocks xmlns:a="http://schemas.openxmlformats.org/drawingml/2006/main" noChangeAspect="1"/>
                   </wp:cNvGraphicFramePr>
@@ -1462,11 +1896,17 @@
                     <a:graphicData uri="http://schemas.openxmlformats.org/drawingml/2006/picture">
                       <pic:pic xmlns:pic="http://schemas.openxmlformats.org/drawingml/2006/picture">
                         <pic:nvPicPr>
-                          <pic:cNvPr id="14" name="image6.jpeg"/>
+                          <pic:cNvPr id="1" name=""/>
                           <pic:cNvPicPr/>
                         </pic:nvPicPr>
                         <pic:blipFill>
-                          <a:blip r:embed="rId16" cstate="print"/>
+                          <a:blip r:embed="rId16">
+                            <a:extLst>
+                              <a:ext uri="{28A0092B-C50C-407E-A947-70E740481C1C}">
+                                <a14:useLocalDpi xmlns:a14="http://schemas.microsoft.com/office/drawing/2010/main" val="0"/>
+                              </a:ext>
+                            </a:extLst>
+                          </a:blip>
                           <a:stretch>
                             <a:fillRect/>
                           </a:stretch>
@@ -1474,7 +1914,7 @@
                         <pic:spPr>
                           <a:xfrm>
                             <a:off x="0" y="0"/>
-                            <a:ext cx="1852448" cy="617220"/>
+                            <a:ext cx="1438275" cy="719138"/>
                           </a:xfrm>
                           <a:prstGeom prst="rect">
                             <a:avLst/>
@@ -1483,9 +1923,19 @@
                       </pic:pic>
                     </a:graphicData>
                   </a:graphic>
-                </wp:inline>
+                </wp:anchor>
               </w:drawing>
             </w:r>
+          </w:p>
+          <w:p>
+            <w:pPr>
+              <w:pStyle w:val="TableParagraph"/>
+              <w:ind w:left="253"/>
+              <w:rPr>
+                <w:sz w:val="24"/>
+                <w:szCs w:val="24"/>
+              </w:rPr>
+            </w:pPr>
           </w:p>
         </w:tc>
         <w:tc>
@@ -1512,37 +1962,23 @@
                 <w:szCs w:val="24"/>
               </w:rPr>
             </w:pPr>
-            <w:proofErr w:type="spellStart"/>
-            <w:r>
-              <w:rPr>
-                <w:sz w:val="24"/>
-                <w:szCs w:val="24"/>
-              </w:rPr>
-              <w:t>Maria</w:t>
-            </w:r>
-            <w:proofErr w:type="spellEnd"/>
-            <w:r>
-              <w:rPr>
-                <w:sz w:val="24"/>
-                <w:szCs w:val="24"/>
-              </w:rPr>
-              <w:t xml:space="preserve"> </w:t>
-            </w:r>
-            <w:proofErr w:type="spellStart"/>
-            <w:r>
-              <w:rPr>
-                <w:sz w:val="24"/>
-                <w:szCs w:val="24"/>
-              </w:rPr>
-              <w:t>Nathaly</w:t>
-            </w:r>
-            <w:proofErr w:type="spellEnd"/>
-            <w:r>
-              <w:rPr>
-                <w:sz w:val="24"/>
-                <w:szCs w:val="24"/>
-              </w:rPr>
-              <w:t xml:space="preserve"> Contreras Analista</w:t>
+          </w:p>
+          <w:p>
+            <w:pPr>
+              <w:pStyle w:val="TableParagraph"/>
+              <w:spacing w:line="237" w:lineRule="auto"/>
+              <w:ind w:left="95" w:right="1442"/>
+              <w:rPr>
+                <w:sz w:val="24"/>
+                <w:szCs w:val="24"/>
+              </w:rPr>
+            </w:pPr>
+            <w:r>
+              <w:rPr>
+                <w:sz w:val="24"/>
+                <w:szCs w:val="24"/>
+              </w:rPr>
+              <w:t xml:space="preserve">Cesar Alberto Martínez Vidales </w:t>
             </w:r>
           </w:p>
         </w:tc>
@@ -1573,16 +2009,6 @@
                 <w:szCs w:val="24"/>
               </w:rPr>
             </w:pPr>
-          </w:p>
-          <w:p>
-            <w:pPr>
-              <w:pStyle w:val="TableParagraph"/>
-              <w:ind w:left="254"/>
-              <w:rPr>
-                <w:sz w:val="24"/>
-                <w:szCs w:val="24"/>
-              </w:rPr>
-            </w:pPr>
             <w:r>
               <w:rPr>
                 <w:noProof/>
@@ -1590,10 +2016,26 @@
                 <w:szCs w:val="24"/>
               </w:rPr>
               <w:drawing>
-                <wp:inline distT="0" distB="0" distL="0" distR="0" wp14:anchorId="4E89003C" wp14:editId="78DACEB7">
-                  <wp:extent cx="2127546" cy="589787"/>
+                <wp:anchor distT="0" distB="0" distL="114300" distR="114300" simplePos="0" relativeHeight="251632640" behindDoc="0" locked="0" layoutInCell="1" allowOverlap="1" wp14:anchorId="408EE598" wp14:editId="05C2E523">
+                  <wp:simplePos x="0" y="0"/>
+                  <wp:positionH relativeFrom="column">
+                    <wp:posOffset>567690</wp:posOffset>
+                  </wp:positionH>
+                  <wp:positionV relativeFrom="paragraph">
+                    <wp:posOffset>35560</wp:posOffset>
+                  </wp:positionV>
+                  <wp:extent cx="1333500" cy="600075"/>
                   <wp:effectExtent l="0" t="0" r="0" b="0"/>
-                  <wp:docPr id="15" name="image7.jpeg"/>
+                  <wp:wrapThrough wrapText="bothSides">
+                    <wp:wrapPolygon edited="0">
+                      <wp:start x="0" y="0"/>
+                      <wp:lineTo x="0" y="21257"/>
+                      <wp:lineTo x="21291" y="21257"/>
+                      <wp:lineTo x="21291" y="0"/>
+                      <wp:lineTo x="0" y="0"/>
+                    </wp:wrapPolygon>
+                  </wp:wrapThrough>
+                  <wp:docPr id="14" name="Imagen 14"/>
                   <wp:cNvGraphicFramePr>
                     <a:graphicFrameLocks xmlns:a="http://schemas.openxmlformats.org/drawingml/2006/main" noChangeAspect="1"/>
                   </wp:cNvGraphicFramePr>
@@ -1601,11 +2043,17 @@
                     <a:graphicData uri="http://schemas.openxmlformats.org/drawingml/2006/picture">
                       <pic:pic xmlns:pic="http://schemas.openxmlformats.org/drawingml/2006/picture">
                         <pic:nvPicPr>
-                          <pic:cNvPr id="16" name="image7.jpeg"/>
+                          <pic:cNvPr id="1" name=""/>
                           <pic:cNvPicPr/>
                         </pic:nvPicPr>
                         <pic:blipFill>
-                          <a:blip r:embed="rId17" cstate="print"/>
+                          <a:blip r:embed="rId17">
+                            <a:extLst>
+                              <a:ext uri="{28A0092B-C50C-407E-A947-70E740481C1C}">
+                                <a14:useLocalDpi xmlns:a14="http://schemas.microsoft.com/office/drawing/2010/main" val="0"/>
+                              </a:ext>
+                            </a:extLst>
+                          </a:blip>
                           <a:stretch>
                             <a:fillRect/>
                           </a:stretch>
@@ -1613,7 +2061,7 @@
                         <pic:spPr>
                           <a:xfrm>
                             <a:off x="0" y="0"/>
-                            <a:ext cx="2127546" cy="589787"/>
+                            <a:ext cx="1333500" cy="600075"/>
                           </a:xfrm>
                           <a:prstGeom prst="rect">
                             <a:avLst/>
@@ -1622,9 +2070,19 @@
                       </pic:pic>
                     </a:graphicData>
                   </a:graphic>
-                </wp:inline>
+                </wp:anchor>
               </w:drawing>
             </w:r>
+          </w:p>
+          <w:p>
+            <w:pPr>
+              <w:pStyle w:val="TableParagraph"/>
+              <w:ind w:left="254"/>
+              <w:rPr>
+                <w:sz w:val="24"/>
+                <w:szCs w:val="24"/>
+              </w:rPr>
+            </w:pPr>
           </w:p>
         </w:tc>
         <w:tc>
@@ -1664,39 +2122,7 @@
                 <w:sz w:val="24"/>
                 <w:szCs w:val="24"/>
               </w:rPr>
-              <w:t xml:space="preserve">Andrey </w:t>
-            </w:r>
-            <w:proofErr w:type="spellStart"/>
-            <w:r>
-              <w:rPr>
-                <w:sz w:val="24"/>
-                <w:szCs w:val="24"/>
-              </w:rPr>
-              <w:t>Chacon</w:t>
-            </w:r>
-            <w:proofErr w:type="spellEnd"/>
-            <w:r>
-              <w:rPr>
-                <w:sz w:val="24"/>
-                <w:szCs w:val="24"/>
-              </w:rPr>
-              <w:t xml:space="preserve"> </w:t>
-            </w:r>
-            <w:proofErr w:type="spellStart"/>
-            <w:r>
-              <w:rPr>
-                <w:sz w:val="24"/>
-                <w:szCs w:val="24"/>
-              </w:rPr>
-              <w:t>Cespedes</w:t>
-            </w:r>
-            <w:proofErr w:type="spellEnd"/>
-            <w:r>
-              <w:rPr>
-                <w:sz w:val="24"/>
-                <w:szCs w:val="24"/>
-              </w:rPr>
-              <w:t xml:space="preserve"> DBA</w:t>
+              <w:t>Deisy Rocío Mendieta</w:t>
             </w:r>
           </w:p>
         </w:tc>
@@ -1727,14 +2153,14 @@
         <w:pStyle w:val="Ttulo1"/>
         <w:ind w:right="2692"/>
       </w:pPr>
-      <w:bookmarkStart w:id="2" w:name="_bookmark2"/>
+      <w:bookmarkStart w:id="2" w:name="_Toc43319334"/>
+      <w:r>
+        <w:rPr>
+          <w:color w:val="252525"/>
+        </w:rPr>
+        <w:t>COMMITS</w:t>
+      </w:r>
       <w:bookmarkEnd w:id="2"/>
-      <w:r>
-        <w:rPr>
-          <w:color w:val="252525"/>
-        </w:rPr>
-        <w:t>COMMITS</w:t>
-      </w:r>
     </w:p>
     <w:p>
       <w:pPr>
@@ -1750,31 +2176,13 @@
         <w:pStyle w:val="Textoindependiente"/>
         <w:numPr>
           <w:ilvl w:val="0"/>
-          <w:numId w:val="1"/>
+          <w:numId w:val="2"/>
         </w:numPr>
         <w:spacing w:before="92"/>
-        <w:rPr>
-          <w:color w:val="000000" w:themeColor="text1"/>
-        </w:rPr>
       </w:pPr>
       <w:hyperlink r:id="rId18" w:tooltip="1. Presentacion de proyecto" w:history="1">
         <w:r>
-          <w:rPr>
-            <w:rStyle w:val="Hipervnculo"/>
-            <w:color w:val="000000" w:themeColor="text1"/>
-            <w:u w:val="none"/>
-            <w:shd w:val="clear" w:color="auto" w:fill="F6F8FA"/>
-          </w:rPr>
-          <w:t>Presentación</w:t>
-        </w:r>
-        <w:r>
-          <w:rPr>
-            <w:rStyle w:val="Hipervnculo"/>
-            <w:color w:val="000000" w:themeColor="text1"/>
-            <w:u w:val="none"/>
-            <w:shd w:val="clear" w:color="auto" w:fill="F6F8FA"/>
-          </w:rPr>
-          <w:t xml:space="preserve"> de proyecto</w:t>
+          <w:t>Presentación de proyecto</w:t>
         </w:r>
       </w:hyperlink>
     </w:p>
@@ -1787,21 +2195,31 @@
           <w:color w:val="000000" w:themeColor="text1"/>
         </w:rPr>
       </w:pPr>
-    </w:p>
-    <w:p>
-      <w:pPr>
-        <w:pStyle w:val="Textoindependiente"/>
-        <w:spacing w:before="6"/>
-      </w:pPr>
       <w:r>
         <w:rPr>
           <w:noProof/>
         </w:rPr>
         <w:drawing>
-          <wp:inline distT="0" distB="0" distL="0" distR="0" wp14:anchorId="712351B9" wp14:editId="0BFDE139">
-            <wp:extent cx="6350000" cy="1042670"/>
+          <wp:anchor distT="0" distB="0" distL="114300" distR="114300" simplePos="0" relativeHeight="251648000" behindDoc="0" locked="0" layoutInCell="1" allowOverlap="1" wp14:anchorId="38151A42" wp14:editId="396955C9">
+            <wp:simplePos x="0" y="0"/>
+            <wp:positionH relativeFrom="column">
+              <wp:posOffset>-111125</wp:posOffset>
+            </wp:positionH>
+            <wp:positionV relativeFrom="paragraph">
+              <wp:posOffset>310515</wp:posOffset>
+            </wp:positionV>
+            <wp:extent cx="6350000" cy="397510"/>
             <wp:effectExtent l="0" t="0" r="0" b="0"/>
-            <wp:docPr id="4" name="Imagen 4"/>
+            <wp:wrapThrough wrapText="bothSides">
+              <wp:wrapPolygon edited="0">
+                <wp:start x="0" y="0"/>
+                <wp:lineTo x="0" y="20703"/>
+                <wp:lineTo x="21514" y="20703"/>
+                <wp:lineTo x="21514" y="0"/>
+                <wp:lineTo x="0" y="0"/>
+              </wp:wrapPolygon>
+            </wp:wrapThrough>
+            <wp:docPr id="17" name="Imagen 17"/>
             <wp:cNvGraphicFramePr>
               <a:graphicFrameLocks xmlns:a="http://schemas.openxmlformats.org/drawingml/2006/main" noChangeAspect="1"/>
             </wp:cNvGraphicFramePr>
@@ -1813,7 +2231,13 @@
                     <pic:cNvPicPr/>
                   </pic:nvPicPr>
                   <pic:blipFill>
-                    <a:blip r:embed="rId19"/>
+                    <a:blip r:embed="rId19">
+                      <a:extLst>
+                        <a:ext uri="{28A0092B-C50C-407E-A947-70E740481C1C}">
+                          <a14:useLocalDpi xmlns:a14="http://schemas.microsoft.com/office/drawing/2010/main" val="0"/>
+                        </a:ext>
+                      </a:extLst>
+                    </a:blip>
                     <a:stretch>
                       <a:fillRect/>
                     </a:stretch>
@@ -1821,7 +2245,7 @@
                   <pic:spPr>
                     <a:xfrm>
                       <a:off x="0" y="0"/>
-                      <a:ext cx="6350000" cy="1042670"/>
+                      <a:ext cx="6350000" cy="397510"/>
                     </a:xfrm>
                     <a:prstGeom prst="rect">
                       <a:avLst/>
@@ -1830,50 +2254,50 @@
                 </pic:pic>
               </a:graphicData>
             </a:graphic>
-          </wp:inline>
+          </wp:anchor>
         </w:drawing>
       </w:r>
     </w:p>
     <w:p>
       <w:pPr>
         <w:pStyle w:val="Textoindependiente"/>
+        <w:spacing w:before="6"/>
+      </w:pPr>
+    </w:p>
+    <w:p>
+      <w:pPr>
+        <w:pStyle w:val="Textoindependiente"/>
+        <w:numPr>
+          <w:ilvl w:val="0"/>
+          <w:numId w:val="2"/>
+        </w:numPr>
         <w:spacing w:before="207"/>
-        <w:ind w:left="407"/>
-      </w:pPr>
-      <w:r>
-        <w:t xml:space="preserve">2. </w:t>
-      </w:r>
-      <w:r>
-        <w:t xml:space="preserve">Técnicas de </w:t>
-      </w:r>
-      <w:r>
-        <w:t>recolección</w:t>
-      </w:r>
-      <w:r>
-        <w:t xml:space="preserve"> de información</w:t>
-      </w:r>
-    </w:p>
-    <w:p>
-      <w:pPr>
-        <w:pStyle w:val="Textoindependiente"/>
-        <w:spacing w:before="207"/>
-        <w:ind w:left="407"/>
-      </w:pPr>
-    </w:p>
-    <w:p>
-      <w:pPr>
-        <w:pStyle w:val="Textoindependiente"/>
-        <w:spacing w:before="4"/>
       </w:pPr>
       <w:r>
         <w:rPr>
           <w:noProof/>
         </w:rPr>
         <w:drawing>
-          <wp:inline distT="0" distB="0" distL="0" distR="0" wp14:anchorId="585A46C2" wp14:editId="402C8F0E">
-            <wp:extent cx="6350000" cy="963295"/>
+          <wp:anchor distT="0" distB="0" distL="114300" distR="114300" simplePos="0" relativeHeight="251655168" behindDoc="0" locked="0" layoutInCell="1" allowOverlap="1" wp14:anchorId="6B9A35E9" wp14:editId="5F83FD03">
+            <wp:simplePos x="0" y="0"/>
+            <wp:positionH relativeFrom="column">
+              <wp:posOffset>-111125</wp:posOffset>
+            </wp:positionH>
+            <wp:positionV relativeFrom="paragraph">
+              <wp:posOffset>494665</wp:posOffset>
+            </wp:positionV>
+            <wp:extent cx="6350000" cy="424180"/>
             <wp:effectExtent l="0" t="0" r="0" b="0"/>
-            <wp:docPr id="6" name="Imagen 6"/>
+            <wp:wrapThrough wrapText="bothSides">
+              <wp:wrapPolygon edited="0">
+                <wp:start x="0" y="0"/>
+                <wp:lineTo x="0" y="20371"/>
+                <wp:lineTo x="21514" y="20371"/>
+                <wp:lineTo x="21514" y="0"/>
+                <wp:lineTo x="0" y="0"/>
+              </wp:wrapPolygon>
+            </wp:wrapThrough>
+            <wp:docPr id="18" name="Imagen 18"/>
             <wp:cNvGraphicFramePr>
               <a:graphicFrameLocks xmlns:a="http://schemas.openxmlformats.org/drawingml/2006/main" noChangeAspect="1"/>
             </wp:cNvGraphicFramePr>
@@ -1885,7 +2309,13 @@
                     <pic:cNvPicPr/>
                   </pic:nvPicPr>
                   <pic:blipFill>
-                    <a:blip r:embed="rId20"/>
+                    <a:blip r:embed="rId20">
+                      <a:extLst>
+                        <a:ext uri="{28A0092B-C50C-407E-A947-70E740481C1C}">
+                          <a14:useLocalDpi xmlns:a14="http://schemas.microsoft.com/office/drawing/2010/main" val="0"/>
+                        </a:ext>
+                      </a:extLst>
+                    </a:blip>
                     <a:stretch>
                       <a:fillRect/>
                     </a:stretch>
@@ -1893,7 +2323,7 @@
                   <pic:spPr>
                     <a:xfrm>
                       <a:off x="0" y="0"/>
-                      <a:ext cx="6350000" cy="963295"/>
+                      <a:ext cx="6350000" cy="424180"/>
                     </a:xfrm>
                     <a:prstGeom prst="rect">
                       <a:avLst/>
@@ -1902,18 +2332,31 @@
                 </pic:pic>
               </a:graphicData>
             </a:graphic>
-          </wp:inline>
+            <wp14:sizeRelH relativeFrom="margin">
+              <wp14:pctWidth>0</wp14:pctWidth>
+            </wp14:sizeRelH>
+          </wp:anchor>
         </w:drawing>
       </w:r>
-    </w:p>
-    <w:p>
-      <w:pPr>
-        <w:pStyle w:val="Textoindependiente"/>
+      <w:r>
+        <w:t xml:space="preserve">Técnicas de </w:t>
+      </w:r>
+      <w:r>
+        <w:t>recolección</w:t>
+      </w:r>
+      <w:r>
+        <w:t xml:space="preserve"> de información</w:t>
+      </w:r>
+    </w:p>
+    <w:p>
+      <w:pPr>
+        <w:pStyle w:val="Textoindependiente"/>
+        <w:numPr>
+          <w:ilvl w:val="0"/>
+          <w:numId w:val="2"/>
+        </w:numPr>
         <w:spacing w:before="198"/>
       </w:pPr>
-      <w:r>
-        <w:t>3</w:t>
-      </w:r>
       <w:r>
         <w:t>BPMN</w:t>
       </w:r>
@@ -1924,21 +2367,31 @@
         <w:spacing w:before="198"/>
         <w:ind w:left="407"/>
       </w:pPr>
-    </w:p>
-    <w:p>
-      <w:pPr>
-        <w:pStyle w:val="Textoindependiente"/>
-        <w:spacing w:before="8"/>
-      </w:pPr>
       <w:r>
         <w:rPr>
           <w:noProof/>
         </w:rPr>
         <w:drawing>
-          <wp:inline distT="0" distB="0" distL="0" distR="0" wp14:anchorId="6CDC3B4E" wp14:editId="4857543A">
-            <wp:extent cx="6350000" cy="1055370"/>
+          <wp:anchor distT="0" distB="0" distL="114300" distR="114300" simplePos="0" relativeHeight="251679744" behindDoc="0" locked="0" layoutInCell="1" allowOverlap="1" wp14:anchorId="3BA81569" wp14:editId="451188B6">
+            <wp:simplePos x="0" y="0"/>
+            <wp:positionH relativeFrom="column">
+              <wp:posOffset>-53975</wp:posOffset>
+            </wp:positionH>
+            <wp:positionV relativeFrom="paragraph">
+              <wp:posOffset>304165</wp:posOffset>
+            </wp:positionV>
+            <wp:extent cx="6350000" cy="411480"/>
             <wp:effectExtent l="0" t="0" r="0" b="0"/>
-            <wp:docPr id="8" name="Imagen 8"/>
+            <wp:wrapThrough wrapText="bothSides">
+              <wp:wrapPolygon edited="0">
+                <wp:start x="0" y="0"/>
+                <wp:lineTo x="0" y="21000"/>
+                <wp:lineTo x="21514" y="21000"/>
+                <wp:lineTo x="21514" y="0"/>
+                <wp:lineTo x="0" y="0"/>
+              </wp:wrapPolygon>
+            </wp:wrapThrough>
+            <wp:docPr id="19" name="Imagen 19"/>
             <wp:cNvGraphicFramePr>
               <a:graphicFrameLocks xmlns:a="http://schemas.openxmlformats.org/drawingml/2006/main" noChangeAspect="1"/>
             </wp:cNvGraphicFramePr>
@@ -1950,7 +2403,13 @@
                     <pic:cNvPicPr/>
                   </pic:nvPicPr>
                   <pic:blipFill>
-                    <a:blip r:embed="rId21"/>
+                    <a:blip r:embed="rId21">
+                      <a:extLst>
+                        <a:ext uri="{28A0092B-C50C-407E-A947-70E740481C1C}">
+                          <a14:useLocalDpi xmlns:a14="http://schemas.microsoft.com/office/drawing/2010/main" val="0"/>
+                        </a:ext>
+                      </a:extLst>
+                    </a:blip>
                     <a:stretch>
                       <a:fillRect/>
                     </a:stretch>
@@ -1958,76 +2417,7 @@
                   <pic:spPr>
                     <a:xfrm>
                       <a:off x="0" y="0"/>
-                      <a:ext cx="6350000" cy="1055370"/>
-                    </a:xfrm>
-                    <a:prstGeom prst="rect">
-                      <a:avLst/>
-                    </a:prstGeom>
-                  </pic:spPr>
-                </pic:pic>
-              </a:graphicData>
-            </a:graphic>
-          </wp:inline>
-        </w:drawing>
-      </w:r>
-    </w:p>
-    <w:p>
-      <w:pPr>
-        <w:pStyle w:val="Textoindependiente"/>
-        <w:spacing w:before="5"/>
-      </w:pPr>
-    </w:p>
-    <w:p>
-      <w:pPr>
-        <w:pStyle w:val="Textoindependiente"/>
-        <w:ind w:left="407"/>
-      </w:pPr>
-      <w:r>
-        <w:t>Informe SCV</w:t>
-      </w:r>
-    </w:p>
-    <w:p>
-      <w:pPr>
-        <w:pStyle w:val="Textoindependiente"/>
-        <w:spacing w:before="7"/>
-      </w:pPr>
-      <w:r>
-        <w:rPr>
-          <w:noProof/>
-        </w:rPr>
-        <w:drawing>
-          <wp:anchor distT="0" distB="0" distL="0" distR="0" simplePos="0" relativeHeight="251657728" behindDoc="0" locked="0" layoutInCell="1" allowOverlap="1" wp14:anchorId="271F5B80" wp14:editId="7906177C">
-            <wp:simplePos x="0" y="0"/>
-            <wp:positionH relativeFrom="page">
-              <wp:posOffset>1387376</wp:posOffset>
-            </wp:positionH>
-            <wp:positionV relativeFrom="paragraph">
-              <wp:posOffset>190394</wp:posOffset>
-            </wp:positionV>
-            <wp:extent cx="5239748" cy="853439"/>
-            <wp:effectExtent l="0" t="0" r="0" b="0"/>
-            <wp:wrapTopAndBottom/>
-            <wp:docPr id="23" name="image11.png"/>
-            <wp:cNvGraphicFramePr>
-              <a:graphicFrameLocks xmlns:a="http://schemas.openxmlformats.org/drawingml/2006/main" noChangeAspect="1"/>
-            </wp:cNvGraphicFramePr>
-            <a:graphic xmlns:a="http://schemas.openxmlformats.org/drawingml/2006/main">
-              <a:graphicData uri="http://schemas.openxmlformats.org/drawingml/2006/picture">
-                <pic:pic xmlns:pic="http://schemas.openxmlformats.org/drawingml/2006/picture">
-                  <pic:nvPicPr>
-                    <pic:cNvPr id="24" name="image11.png"/>
-                    <pic:cNvPicPr/>
-                  </pic:nvPicPr>
-                  <pic:blipFill>
-                    <a:blip r:embed="rId22" cstate="print"/>
-                    <a:stretch>
-                      <a:fillRect/>
-                    </a:stretch>
-                  </pic:blipFill>
-                  <pic:spPr>
-                    <a:xfrm>
-                      <a:off x="0" y="0"/>
-                      <a:ext cx="5239748" cy="853439"/>
+                      <a:ext cx="6350000" cy="411480"/>
                     </a:xfrm>
                     <a:prstGeom prst="rect">
                       <a:avLst/>
@@ -2043,55 +2433,42 @@
     <w:p>
       <w:pPr>
         <w:pStyle w:val="Textoindependiente"/>
-      </w:pPr>
-    </w:p>
-    <w:p>
-      <w:pPr>
-        <w:pStyle w:val="Textoindependiente"/>
-      </w:pPr>
-    </w:p>
-    <w:p>
-      <w:pPr>
-        <w:pStyle w:val="Textoindependiente"/>
-      </w:pPr>
-    </w:p>
-    <w:p>
-      <w:pPr>
-        <w:pStyle w:val="Textoindependiente"/>
         <w:spacing w:before="5"/>
       </w:pPr>
     </w:p>
     <w:p>
       <w:pPr>
         <w:pStyle w:val="Textoindependiente"/>
-        <w:ind w:left="474"/>
-      </w:pPr>
-      <w:r>
-        <w:t>Formato ERS</w:t>
-      </w:r>
-    </w:p>
-    <w:p>
-      <w:pPr>
-        <w:pStyle w:val="Textoindependiente"/>
-        <w:spacing w:before="1"/>
+        <w:numPr>
+          <w:ilvl w:val="0"/>
+          <w:numId w:val="2"/>
+        </w:numPr>
       </w:pPr>
       <w:r>
         <w:rPr>
           <w:noProof/>
         </w:rPr>
         <w:drawing>
-          <wp:anchor distT="0" distB="0" distL="0" distR="0" simplePos="0" relativeHeight="251663872" behindDoc="0" locked="0" layoutInCell="1" allowOverlap="1" wp14:anchorId="79BFF604" wp14:editId="544DEEF6">
+          <wp:anchor distT="0" distB="0" distL="114300" distR="114300" simplePos="0" relativeHeight="251661312" behindDoc="0" locked="0" layoutInCell="1" allowOverlap="1" wp14:anchorId="5F621580" wp14:editId="59C7B691">
             <wp:simplePos x="0" y="0"/>
-            <wp:positionH relativeFrom="page">
-              <wp:posOffset>1352550</wp:posOffset>
+            <wp:positionH relativeFrom="column">
+              <wp:posOffset>3175</wp:posOffset>
             </wp:positionH>
             <wp:positionV relativeFrom="paragraph">
-              <wp:posOffset>186441</wp:posOffset>
+              <wp:posOffset>332105</wp:posOffset>
             </wp:positionV>
-            <wp:extent cx="5235545" cy="576072"/>
+            <wp:extent cx="6350000" cy="415290"/>
             <wp:effectExtent l="0" t="0" r="0" b="0"/>
-            <wp:wrapTopAndBottom/>
-            <wp:docPr id="25" name="image12.jpeg"/>
+            <wp:wrapThrough wrapText="bothSides">
+              <wp:wrapPolygon edited="0">
+                <wp:start x="0" y="0"/>
+                <wp:lineTo x="0" y="20807"/>
+                <wp:lineTo x="21514" y="20807"/>
+                <wp:lineTo x="21514" y="0"/>
+                <wp:lineTo x="0" y="0"/>
+              </wp:wrapPolygon>
+            </wp:wrapThrough>
+            <wp:docPr id="20" name="Imagen 20"/>
             <wp:cNvGraphicFramePr>
               <a:graphicFrameLocks xmlns:a="http://schemas.openxmlformats.org/drawingml/2006/main" noChangeAspect="1"/>
             </wp:cNvGraphicFramePr>
@@ -2099,11 +2476,17 @@
               <a:graphicData uri="http://schemas.openxmlformats.org/drawingml/2006/picture">
                 <pic:pic xmlns:pic="http://schemas.openxmlformats.org/drawingml/2006/picture">
                   <pic:nvPicPr>
-                    <pic:cNvPr id="26" name="image12.jpeg"/>
+                    <pic:cNvPr id="1" name=""/>
                     <pic:cNvPicPr/>
                   </pic:nvPicPr>
                   <pic:blipFill>
-                    <a:blip r:embed="rId23" cstate="print"/>
+                    <a:blip r:embed="rId22">
+                      <a:extLst>
+                        <a:ext uri="{28A0092B-C50C-407E-A947-70E740481C1C}">
+                          <a14:useLocalDpi xmlns:a14="http://schemas.microsoft.com/office/drawing/2010/main" val="0"/>
+                        </a:ext>
+                      </a:extLst>
+                    </a:blip>
                     <a:stretch>
                       <a:fillRect/>
                     </a:stretch>
@@ -2111,7 +2494,7 @@
                   <pic:spPr>
                     <a:xfrm>
                       <a:off x="0" y="0"/>
-                      <a:ext cx="5235545" cy="576072"/>
+                      <a:ext cx="6350000" cy="415290"/>
                     </a:xfrm>
                     <a:prstGeom prst="rect">
                       <a:avLst/>
@@ -2123,9 +2506,1029 @@
           </wp:anchor>
         </w:drawing>
       </w:r>
-    </w:p>
-    <w:p>
-      <w:pPr>
+      <w:r>
+        <w:t xml:space="preserve">Informe </w:t>
+      </w:r>
+      <w:r>
+        <w:t>IEEE830</w:t>
+      </w:r>
+    </w:p>
+    <w:p>
+      <w:pPr>
+        <w:pStyle w:val="Textoindependiente"/>
+        <w:spacing w:before="5"/>
+      </w:pPr>
+    </w:p>
+    <w:p>
+      <w:pPr>
+        <w:pStyle w:val="Textoindependiente"/>
+        <w:numPr>
+          <w:ilvl w:val="0"/>
+          <w:numId w:val="2"/>
+        </w:numPr>
+      </w:pPr>
+      <w:r>
+        <w:rPr>
+          <w:noProof/>
+        </w:rPr>
+        <w:drawing>
+          <wp:anchor distT="0" distB="0" distL="114300" distR="114300" simplePos="0" relativeHeight="251667456" behindDoc="0" locked="0" layoutInCell="1" allowOverlap="1" wp14:anchorId="52D24A63" wp14:editId="35EE8D0C">
+            <wp:simplePos x="0" y="0"/>
+            <wp:positionH relativeFrom="column">
+              <wp:posOffset>-53975</wp:posOffset>
+            </wp:positionH>
+            <wp:positionV relativeFrom="paragraph">
+              <wp:posOffset>350520</wp:posOffset>
+            </wp:positionV>
+            <wp:extent cx="6350000" cy="384175"/>
+            <wp:effectExtent l="0" t="0" r="0" b="0"/>
+            <wp:wrapThrough wrapText="bothSides">
+              <wp:wrapPolygon edited="0">
+                <wp:start x="0" y="0"/>
+                <wp:lineTo x="0" y="20350"/>
+                <wp:lineTo x="21514" y="20350"/>
+                <wp:lineTo x="21514" y="0"/>
+                <wp:lineTo x="0" y="0"/>
+              </wp:wrapPolygon>
+            </wp:wrapThrough>
+            <wp:docPr id="21" name="Imagen 21"/>
+            <wp:cNvGraphicFramePr>
+              <a:graphicFrameLocks xmlns:a="http://schemas.openxmlformats.org/drawingml/2006/main" noChangeAspect="1"/>
+            </wp:cNvGraphicFramePr>
+            <a:graphic xmlns:a="http://schemas.openxmlformats.org/drawingml/2006/main">
+              <a:graphicData uri="http://schemas.openxmlformats.org/drawingml/2006/picture">
+                <pic:pic xmlns:pic="http://schemas.openxmlformats.org/drawingml/2006/picture">
+                  <pic:nvPicPr>
+                    <pic:cNvPr id="1" name=""/>
+                    <pic:cNvPicPr/>
+                  </pic:nvPicPr>
+                  <pic:blipFill>
+                    <a:blip r:embed="rId23">
+                      <a:extLst>
+                        <a:ext uri="{28A0092B-C50C-407E-A947-70E740481C1C}">
+                          <a14:useLocalDpi xmlns:a14="http://schemas.microsoft.com/office/drawing/2010/main" val="0"/>
+                        </a:ext>
+                      </a:extLst>
+                    </a:blip>
+                    <a:stretch>
+                      <a:fillRect/>
+                    </a:stretch>
+                  </pic:blipFill>
+                  <pic:spPr>
+                    <a:xfrm>
+                      <a:off x="0" y="0"/>
+                      <a:ext cx="6350000" cy="384175"/>
+                    </a:xfrm>
+                    <a:prstGeom prst="rect">
+                      <a:avLst/>
+                    </a:prstGeom>
+                  </pic:spPr>
+                </pic:pic>
+              </a:graphicData>
+            </a:graphic>
+          </wp:anchor>
+        </w:drawing>
+      </w:r>
+      <w:r>
+        <w:t>Diagramas de casos de usos</w:t>
+      </w:r>
+    </w:p>
+    <w:p>
+      <w:pPr>
+        <w:pStyle w:val="Textoindependiente"/>
+        <w:spacing w:before="1"/>
+      </w:pPr>
+    </w:p>
+    <w:p>
+      <w:pPr>
+        <w:pStyle w:val="Prrafodelista"/>
+        <w:numPr>
+          <w:ilvl w:val="0"/>
+          <w:numId w:val="2"/>
+        </w:numPr>
+        <w:rPr>
+          <w:sz w:val="24"/>
+          <w:szCs w:val="24"/>
+        </w:rPr>
+      </w:pPr>
+      <w:r>
+        <w:rPr>
+          <w:sz w:val="24"/>
+          <w:szCs w:val="24"/>
+        </w:rPr>
+        <w:t>Caracterización de casos de uso</w:t>
+      </w:r>
+    </w:p>
+    <w:p>
+      <w:pPr>
+        <w:rPr>
+          <w:sz w:val="24"/>
+          <w:szCs w:val="24"/>
+        </w:rPr>
+      </w:pPr>
+      <w:r>
+        <w:rPr>
+          <w:noProof/>
+          <w:sz w:val="24"/>
+          <w:szCs w:val="24"/>
+        </w:rPr>
+        <w:drawing>
+          <wp:anchor distT="0" distB="0" distL="114300" distR="114300" simplePos="0" relativeHeight="251673600" behindDoc="0" locked="0" layoutInCell="1" allowOverlap="1" wp14:anchorId="5B2F9E73" wp14:editId="182D94EA">
+            <wp:simplePos x="0" y="0"/>
+            <wp:positionH relativeFrom="column">
+              <wp:posOffset>-53975</wp:posOffset>
+            </wp:positionH>
+            <wp:positionV relativeFrom="paragraph">
+              <wp:posOffset>178435</wp:posOffset>
+            </wp:positionV>
+            <wp:extent cx="6350000" cy="384175"/>
+            <wp:effectExtent l="0" t="0" r="0" b="0"/>
+            <wp:wrapThrough wrapText="bothSides">
+              <wp:wrapPolygon edited="0">
+                <wp:start x="0" y="0"/>
+                <wp:lineTo x="0" y="20350"/>
+                <wp:lineTo x="21514" y="20350"/>
+                <wp:lineTo x="21514" y="0"/>
+                <wp:lineTo x="0" y="0"/>
+              </wp:wrapPolygon>
+            </wp:wrapThrough>
+            <wp:docPr id="22" name="Imagen 22"/>
+            <wp:cNvGraphicFramePr>
+              <a:graphicFrameLocks xmlns:a="http://schemas.openxmlformats.org/drawingml/2006/main" noChangeAspect="1"/>
+            </wp:cNvGraphicFramePr>
+            <a:graphic xmlns:a="http://schemas.openxmlformats.org/drawingml/2006/main">
+              <a:graphicData uri="http://schemas.openxmlformats.org/drawingml/2006/picture">
+                <pic:pic xmlns:pic="http://schemas.openxmlformats.org/drawingml/2006/picture">
+                  <pic:nvPicPr>
+                    <pic:cNvPr id="1" name=""/>
+                    <pic:cNvPicPr/>
+                  </pic:nvPicPr>
+                  <pic:blipFill>
+                    <a:blip r:embed="rId23">
+                      <a:extLst>
+                        <a:ext uri="{28A0092B-C50C-407E-A947-70E740481C1C}">
+                          <a14:useLocalDpi xmlns:a14="http://schemas.microsoft.com/office/drawing/2010/main" val="0"/>
+                        </a:ext>
+                      </a:extLst>
+                    </a:blip>
+                    <a:stretch>
+                      <a:fillRect/>
+                    </a:stretch>
+                  </pic:blipFill>
+                  <pic:spPr>
+                    <a:xfrm>
+                      <a:off x="0" y="0"/>
+                      <a:ext cx="6350000" cy="384175"/>
+                    </a:xfrm>
+                    <a:prstGeom prst="rect">
+                      <a:avLst/>
+                    </a:prstGeom>
+                  </pic:spPr>
+                </pic:pic>
+              </a:graphicData>
+            </a:graphic>
+          </wp:anchor>
+        </w:drawing>
+      </w:r>
+    </w:p>
+    <w:p>
+      <w:pPr>
+        <w:rPr>
+          <w:sz w:val="24"/>
+          <w:szCs w:val="24"/>
+        </w:rPr>
+      </w:pPr>
+    </w:p>
+    <w:p>
+      <w:pPr>
+        <w:pStyle w:val="Prrafodelista"/>
+        <w:numPr>
+          <w:ilvl w:val="0"/>
+          <w:numId w:val="2"/>
+        </w:numPr>
+        <w:rPr>
+          <w:sz w:val="24"/>
+          <w:szCs w:val="24"/>
+        </w:rPr>
+      </w:pPr>
+      <w:r>
+        <w:rPr>
+          <w:sz w:val="24"/>
+          <w:szCs w:val="24"/>
+        </w:rPr>
+        <w:t>Sistema de control de versiones GIT</w:t>
+      </w:r>
+    </w:p>
+    <w:p>
+      <w:pPr>
+        <w:rPr>
+          <w:sz w:val="24"/>
+          <w:szCs w:val="24"/>
+        </w:rPr>
+      </w:pPr>
+      <w:r>
+        <w:rPr>
+          <w:noProof/>
+          <w:sz w:val="24"/>
+          <w:szCs w:val="24"/>
+        </w:rPr>
+        <w:drawing>
+          <wp:anchor distT="0" distB="0" distL="114300" distR="114300" simplePos="0" relativeHeight="251685888" behindDoc="0" locked="0" layoutInCell="1" allowOverlap="1" wp14:anchorId="1170C4FB" wp14:editId="7AE86E6C">
+            <wp:simplePos x="0" y="0"/>
+            <wp:positionH relativeFrom="column">
+              <wp:posOffset>-53975</wp:posOffset>
+            </wp:positionH>
+            <wp:positionV relativeFrom="paragraph">
+              <wp:posOffset>179705</wp:posOffset>
+            </wp:positionV>
+            <wp:extent cx="6350000" cy="403860"/>
+            <wp:effectExtent l="0" t="0" r="0" b="0"/>
+            <wp:wrapThrough wrapText="bothSides">
+              <wp:wrapPolygon edited="0">
+                <wp:start x="0" y="0"/>
+                <wp:lineTo x="0" y="20377"/>
+                <wp:lineTo x="21514" y="20377"/>
+                <wp:lineTo x="21514" y="0"/>
+                <wp:lineTo x="0" y="0"/>
+              </wp:wrapPolygon>
+            </wp:wrapThrough>
+            <wp:docPr id="24" name="Imagen 24"/>
+            <wp:cNvGraphicFramePr>
+              <a:graphicFrameLocks xmlns:a="http://schemas.openxmlformats.org/drawingml/2006/main" noChangeAspect="1"/>
+            </wp:cNvGraphicFramePr>
+            <a:graphic xmlns:a="http://schemas.openxmlformats.org/drawingml/2006/main">
+              <a:graphicData uri="http://schemas.openxmlformats.org/drawingml/2006/picture">
+                <pic:pic xmlns:pic="http://schemas.openxmlformats.org/drawingml/2006/picture">
+                  <pic:nvPicPr>
+                    <pic:cNvPr id="1" name=""/>
+                    <pic:cNvPicPr/>
+                  </pic:nvPicPr>
+                  <pic:blipFill>
+                    <a:blip r:embed="rId24">
+                      <a:extLst>
+                        <a:ext uri="{28A0092B-C50C-407E-A947-70E740481C1C}">
+                          <a14:useLocalDpi xmlns:a14="http://schemas.microsoft.com/office/drawing/2010/main" val="0"/>
+                        </a:ext>
+                      </a:extLst>
+                    </a:blip>
+                    <a:stretch>
+                      <a:fillRect/>
+                    </a:stretch>
+                  </pic:blipFill>
+                  <pic:spPr>
+                    <a:xfrm>
+                      <a:off x="0" y="0"/>
+                      <a:ext cx="6350000" cy="403860"/>
+                    </a:xfrm>
+                    <a:prstGeom prst="rect">
+                      <a:avLst/>
+                    </a:prstGeom>
+                  </pic:spPr>
+                </pic:pic>
+              </a:graphicData>
+            </a:graphic>
+          </wp:anchor>
+        </w:drawing>
+      </w:r>
+    </w:p>
+    <w:p>
+      <w:pPr>
+        <w:rPr>
+          <w:sz w:val="24"/>
+          <w:szCs w:val="24"/>
+        </w:rPr>
+      </w:pPr>
+    </w:p>
+    <w:p>
+      <w:pPr>
+        <w:pStyle w:val="Ttulo1"/>
+        <w:ind w:right="2692"/>
+        <w:rPr>
+          <w:color w:val="252525"/>
+        </w:rPr>
+      </w:pPr>
+      <w:bookmarkStart w:id="3" w:name="_Toc43319335"/>
+      <w:r>
+        <w:rPr>
+          <w:color w:val="252525"/>
+        </w:rPr>
+        <w:t>DASHBOARD</w:t>
+      </w:r>
+      <w:bookmarkEnd w:id="3"/>
+    </w:p>
+    <w:p>
+      <w:pPr>
+        <w:pStyle w:val="Ttulo1"/>
+        <w:ind w:right="2692"/>
+        <w:rPr>
+          <w:color w:val="252525"/>
+        </w:rPr>
+      </w:pPr>
+    </w:p>
+    <w:p>
+      <w:pPr>
+        <w:pStyle w:val="Ttulo1"/>
+        <w:ind w:right="2692"/>
+      </w:pPr>
+      <w:bookmarkStart w:id="4" w:name="_Toc43319336"/>
+      <w:r>
+        <w:rPr>
+          <w:noProof/>
+        </w:rPr>
+        <w:drawing>
+          <wp:anchor distT="0" distB="0" distL="114300" distR="114300" simplePos="0" relativeHeight="251689984" behindDoc="0" locked="0" layoutInCell="1" allowOverlap="1" wp14:anchorId="285C85EE" wp14:editId="7D18B8DF">
+            <wp:simplePos x="0" y="0"/>
+            <wp:positionH relativeFrom="column">
+              <wp:posOffset>-260350</wp:posOffset>
+            </wp:positionH>
+            <wp:positionV relativeFrom="paragraph">
+              <wp:posOffset>113030</wp:posOffset>
+            </wp:positionV>
+            <wp:extent cx="6350000" cy="3126740"/>
+            <wp:effectExtent l="0" t="0" r="0" b="0"/>
+            <wp:wrapThrough wrapText="bothSides">
+              <wp:wrapPolygon edited="0">
+                <wp:start x="0" y="0"/>
+                <wp:lineTo x="0" y="21451"/>
+                <wp:lineTo x="21514" y="21451"/>
+                <wp:lineTo x="21514" y="0"/>
+                <wp:lineTo x="0" y="0"/>
+              </wp:wrapPolygon>
+            </wp:wrapThrough>
+            <wp:docPr id="26" name="Imagen 26"/>
+            <wp:cNvGraphicFramePr>
+              <a:graphicFrameLocks xmlns:a="http://schemas.openxmlformats.org/drawingml/2006/main" noChangeAspect="1"/>
+            </wp:cNvGraphicFramePr>
+            <a:graphic xmlns:a="http://schemas.openxmlformats.org/drawingml/2006/main">
+              <a:graphicData uri="http://schemas.openxmlformats.org/drawingml/2006/picture">
+                <pic:pic xmlns:pic="http://schemas.openxmlformats.org/drawingml/2006/picture">
+                  <pic:nvPicPr>
+                    <pic:cNvPr id="1" name=""/>
+                    <pic:cNvPicPr/>
+                  </pic:nvPicPr>
+                  <pic:blipFill>
+                    <a:blip r:embed="rId25">
+                      <a:extLst>
+                        <a:ext uri="{28A0092B-C50C-407E-A947-70E740481C1C}">
+                          <a14:useLocalDpi xmlns:a14="http://schemas.microsoft.com/office/drawing/2010/main" val="0"/>
+                        </a:ext>
+                      </a:extLst>
+                    </a:blip>
+                    <a:stretch>
+                      <a:fillRect/>
+                    </a:stretch>
+                  </pic:blipFill>
+                  <pic:spPr>
+                    <a:xfrm>
+                      <a:off x="0" y="0"/>
+                      <a:ext cx="6350000" cy="3126740"/>
+                    </a:xfrm>
+                    <a:prstGeom prst="rect">
+                      <a:avLst/>
+                    </a:prstGeom>
+                  </pic:spPr>
+                </pic:pic>
+              </a:graphicData>
+            </a:graphic>
+          </wp:anchor>
+        </w:drawing>
+      </w:r>
+      <w:bookmarkEnd w:id="4"/>
+      <w:r>
+        <w:t xml:space="preserve"> </w:t>
+      </w:r>
+    </w:p>
+    <w:p>
+      <w:pPr>
+        <w:pStyle w:val="Ttulo1"/>
+        <w:ind w:right="2692"/>
+      </w:pPr>
+    </w:p>
+    <w:p>
+      <w:pPr>
+        <w:pStyle w:val="Ttulo1"/>
+        <w:ind w:right="2692"/>
+      </w:pPr>
+    </w:p>
+    <w:p>
+      <w:pPr>
+        <w:pStyle w:val="Ttulo1"/>
+        <w:ind w:right="2692"/>
+      </w:pPr>
+    </w:p>
+    <w:p>
+      <w:pPr>
+        <w:pStyle w:val="Ttulo1"/>
+        <w:ind w:right="2692"/>
+      </w:pPr>
+    </w:p>
+    <w:p>
+      <w:pPr>
+        <w:pStyle w:val="Ttulo1"/>
+        <w:ind w:right="2692"/>
+      </w:pPr>
+    </w:p>
+    <w:p>
+      <w:pPr>
+        <w:pStyle w:val="Ttulo1"/>
+        <w:ind w:right="2692"/>
+      </w:pPr>
+    </w:p>
+    <w:p>
+      <w:pPr>
+        <w:pStyle w:val="Ttulo1"/>
+        <w:ind w:right="2692"/>
+      </w:pPr>
+    </w:p>
+    <w:p>
+      <w:pPr>
+        <w:pStyle w:val="Ttulo1"/>
+        <w:ind w:right="2692"/>
+      </w:pPr>
+    </w:p>
+    <w:p>
+      <w:pPr>
+        <w:pStyle w:val="Ttulo1"/>
+        <w:ind w:right="2692"/>
+      </w:pPr>
+    </w:p>
+    <w:p>
+      <w:pPr>
+        <w:pStyle w:val="Ttulo1"/>
+        <w:ind w:right="2692"/>
+      </w:pPr>
+    </w:p>
+    <w:p>
+      <w:pPr>
+        <w:pStyle w:val="Ttulo1"/>
+        <w:ind w:right="2692"/>
+      </w:pPr>
+    </w:p>
+    <w:p>
+      <w:pPr>
+        <w:pStyle w:val="Ttulo1"/>
+        <w:ind w:right="2692"/>
+      </w:pPr>
+    </w:p>
+    <w:p>
+      <w:pPr>
+        <w:pStyle w:val="Ttulo1"/>
+        <w:ind w:right="2692"/>
+      </w:pPr>
+    </w:p>
+    <w:p>
+      <w:pPr>
+        <w:pStyle w:val="Ttulo1"/>
+        <w:ind w:right="2692"/>
+      </w:pPr>
+      <w:bookmarkStart w:id="5" w:name="_Toc43319337"/>
+      <w:r>
+        <w:rPr>
+          <w:noProof/>
+        </w:rPr>
+        <w:drawing>
+          <wp:anchor distT="0" distB="0" distL="114300" distR="114300" simplePos="0" relativeHeight="251695104" behindDoc="0" locked="0" layoutInCell="1" allowOverlap="1" wp14:anchorId="185DE53D" wp14:editId="5FB61713">
+            <wp:simplePos x="0" y="0"/>
+            <wp:positionH relativeFrom="column">
+              <wp:posOffset>-260350</wp:posOffset>
+            </wp:positionH>
+            <wp:positionV relativeFrom="paragraph">
+              <wp:posOffset>289560</wp:posOffset>
+            </wp:positionV>
+            <wp:extent cx="6350000" cy="3109595"/>
+            <wp:effectExtent l="0" t="0" r="0" b="0"/>
+            <wp:wrapThrough wrapText="bothSides">
+              <wp:wrapPolygon edited="0">
+                <wp:start x="0" y="0"/>
+                <wp:lineTo x="0" y="21437"/>
+                <wp:lineTo x="21514" y="21437"/>
+                <wp:lineTo x="21514" y="0"/>
+                <wp:lineTo x="0" y="0"/>
+              </wp:wrapPolygon>
+            </wp:wrapThrough>
+            <wp:docPr id="27" name="Imagen 27"/>
+            <wp:cNvGraphicFramePr>
+              <a:graphicFrameLocks xmlns:a="http://schemas.openxmlformats.org/drawingml/2006/main" noChangeAspect="1"/>
+            </wp:cNvGraphicFramePr>
+            <a:graphic xmlns:a="http://schemas.openxmlformats.org/drawingml/2006/main">
+              <a:graphicData uri="http://schemas.openxmlformats.org/drawingml/2006/picture">
+                <pic:pic xmlns:pic="http://schemas.openxmlformats.org/drawingml/2006/picture">
+                  <pic:nvPicPr>
+                    <pic:cNvPr id="1" name=""/>
+                    <pic:cNvPicPr/>
+                  </pic:nvPicPr>
+                  <pic:blipFill>
+                    <a:blip r:embed="rId26">
+                      <a:extLst>
+                        <a:ext uri="{28A0092B-C50C-407E-A947-70E740481C1C}">
+                          <a14:useLocalDpi xmlns:a14="http://schemas.microsoft.com/office/drawing/2010/main" val="0"/>
+                        </a:ext>
+                      </a:extLst>
+                    </a:blip>
+                    <a:stretch>
+                      <a:fillRect/>
+                    </a:stretch>
+                  </pic:blipFill>
+                  <pic:spPr>
+                    <a:xfrm>
+                      <a:off x="0" y="0"/>
+                      <a:ext cx="6350000" cy="3109595"/>
+                    </a:xfrm>
+                    <a:prstGeom prst="rect">
+                      <a:avLst/>
+                    </a:prstGeom>
+                  </pic:spPr>
+                </pic:pic>
+              </a:graphicData>
+            </a:graphic>
+          </wp:anchor>
+        </w:drawing>
+      </w:r>
+      <w:bookmarkEnd w:id="5"/>
+    </w:p>
+    <w:p>
+      <w:pPr>
+        <w:pStyle w:val="Ttulo1"/>
+        <w:ind w:right="2692"/>
+      </w:pPr>
+    </w:p>
+    <w:p>
+      <w:pPr>
+        <w:pStyle w:val="Ttulo1"/>
+        <w:ind w:right="2692"/>
+      </w:pPr>
+    </w:p>
+    <w:p>
+      <w:pPr>
+        <w:pStyle w:val="Ttulo1"/>
+        <w:ind w:right="2692"/>
+      </w:pPr>
+    </w:p>
+    <w:p>
+      <w:pPr>
+        <w:pStyle w:val="Ttulo1"/>
+        <w:ind w:right="2692"/>
+      </w:pPr>
+    </w:p>
+    <w:p>
+      <w:pPr>
+        <w:pStyle w:val="Ttulo1"/>
+        <w:ind w:right="2692"/>
+      </w:pPr>
+    </w:p>
+    <w:p>
+      <w:pPr>
+        <w:pStyle w:val="Ttulo1"/>
+        <w:ind w:right="2692"/>
+      </w:pPr>
+    </w:p>
+    <w:p>
+      <w:pPr>
+        <w:pStyle w:val="Ttulo1"/>
+        <w:ind w:right="2692"/>
+      </w:pPr>
+    </w:p>
+    <w:p>
+      <w:pPr>
+        <w:pStyle w:val="Ttulo1"/>
+        <w:ind w:right="2692"/>
+      </w:pPr>
+    </w:p>
+    <w:p>
+      <w:pPr>
+        <w:pStyle w:val="Ttulo1"/>
+        <w:ind w:right="2692"/>
+      </w:pPr>
+    </w:p>
+    <w:p>
+      <w:pPr>
+        <w:pStyle w:val="Ttulo1"/>
+        <w:ind w:right="2692"/>
+      </w:pPr>
+    </w:p>
+    <w:p>
+      <w:pPr>
+        <w:pStyle w:val="Ttulo1"/>
+        <w:ind w:right="2692"/>
+      </w:pPr>
+    </w:p>
+    <w:p>
+      <w:pPr>
+        <w:pStyle w:val="Ttulo1"/>
+        <w:ind w:right="2692"/>
+      </w:pPr>
+    </w:p>
+    <w:p>
+      <w:pPr>
+        <w:pStyle w:val="Ttulo1"/>
+        <w:ind w:right="2692"/>
+      </w:pPr>
+    </w:p>
+    <w:p>
+      <w:pPr>
+        <w:pStyle w:val="Ttulo1"/>
+        <w:ind w:right="2692"/>
+      </w:pPr>
+    </w:p>
+    <w:p>
+      <w:pPr>
+        <w:pStyle w:val="Ttulo1"/>
+        <w:ind w:right="2692"/>
+      </w:pPr>
+    </w:p>
+    <w:p>
+      <w:pPr>
+        <w:pStyle w:val="Ttulo1"/>
+        <w:ind w:right="2692"/>
+      </w:pPr>
+    </w:p>
+    <w:p>
+      <w:pPr>
+        <w:pStyle w:val="Ttulo1"/>
+        <w:ind w:right="2692"/>
+      </w:pPr>
+    </w:p>
+    <w:p>
+      <w:pPr>
+        <w:pStyle w:val="Ttulo1"/>
+        <w:ind w:left="0" w:right="2692"/>
+        <w:jc w:val="left"/>
+      </w:pPr>
+    </w:p>
+    <w:p>
+      <w:pPr>
+        <w:pStyle w:val="Ttulo1"/>
+        <w:ind w:left="0" w:right="2692"/>
+      </w:pPr>
+      <w:bookmarkStart w:id="6" w:name="_Toc43319338"/>
+      <w:r>
+        <w:t>CMD – GIT</w:t>
+      </w:r>
+      <w:r>
+        <w:t xml:space="preserve"> LOG</w:t>
+      </w:r>
+      <w:bookmarkEnd w:id="6"/>
+    </w:p>
+    <w:p>
+      <w:pPr>
+        <w:pStyle w:val="Ttulo1"/>
+        <w:ind w:left="0" w:right="2692"/>
+      </w:pPr>
+      <w:bookmarkStart w:id="7" w:name="_Toc43319339"/>
+      <w:r>
+        <w:drawing>
+          <wp:anchor distT="0" distB="0" distL="114300" distR="114300" simplePos="0" relativeHeight="251700224" behindDoc="0" locked="0" layoutInCell="1" allowOverlap="1" wp14:anchorId="41DE1024" wp14:editId="7932B036">
+            <wp:simplePos x="0" y="0"/>
+            <wp:positionH relativeFrom="column">
+              <wp:posOffset>-358775</wp:posOffset>
+            </wp:positionH>
+            <wp:positionV relativeFrom="paragraph">
+              <wp:posOffset>184785</wp:posOffset>
+            </wp:positionV>
+            <wp:extent cx="6350000" cy="3438525"/>
+            <wp:effectExtent l="0" t="0" r="0" b="0"/>
+            <wp:wrapThrough wrapText="bothSides">
+              <wp:wrapPolygon edited="0">
+                <wp:start x="0" y="0"/>
+                <wp:lineTo x="0" y="21540"/>
+                <wp:lineTo x="21514" y="21540"/>
+                <wp:lineTo x="21514" y="0"/>
+                <wp:lineTo x="0" y="0"/>
+              </wp:wrapPolygon>
+            </wp:wrapThrough>
+            <wp:docPr id="28" name="Imagen 28"/>
+            <wp:cNvGraphicFramePr>
+              <a:graphicFrameLocks xmlns:a="http://schemas.openxmlformats.org/drawingml/2006/main" noChangeAspect="1"/>
+            </wp:cNvGraphicFramePr>
+            <a:graphic xmlns:a="http://schemas.openxmlformats.org/drawingml/2006/main">
+              <a:graphicData uri="http://schemas.openxmlformats.org/drawingml/2006/picture">
+                <pic:pic xmlns:pic="http://schemas.openxmlformats.org/drawingml/2006/picture">
+                  <pic:nvPicPr>
+                    <pic:cNvPr id="1" name=""/>
+                    <pic:cNvPicPr/>
+                  </pic:nvPicPr>
+                  <pic:blipFill rotWithShape="1">
+                    <a:blip r:embed="rId27">
+                      <a:extLst>
+                        <a:ext uri="{28A0092B-C50C-407E-A947-70E740481C1C}">
+                          <a14:useLocalDpi xmlns:a14="http://schemas.microsoft.com/office/drawing/2010/main" val="0"/>
+                        </a:ext>
+                      </a:extLst>
+                    </a:blip>
+                    <a:srcRect b="3596"/>
+                    <a:stretch/>
+                  </pic:blipFill>
+                  <pic:spPr bwMode="auto">
+                    <a:xfrm>
+                      <a:off x="0" y="0"/>
+                      <a:ext cx="6350000" cy="3438525"/>
+                    </a:xfrm>
+                    <a:prstGeom prst="rect">
+                      <a:avLst/>
+                    </a:prstGeom>
+                    <a:ln>
+                      <a:noFill/>
+                    </a:ln>
+                    <a:extLst>
+                      <a:ext uri="{53640926-AAD7-44D8-BBD7-CCE9431645EC}">
+                        <a14:shadowObscured xmlns:a14="http://schemas.microsoft.com/office/drawing/2010/main"/>
+                      </a:ext>
+                    </a:extLst>
+                  </pic:spPr>
+                </pic:pic>
+              </a:graphicData>
+            </a:graphic>
+          </wp:anchor>
+        </w:drawing>
+      </w:r>
+      <w:bookmarkEnd w:id="7"/>
+    </w:p>
+    <w:p>
+      <w:pPr>
+        <w:pStyle w:val="Ttulo1"/>
+        <w:ind w:left="0" w:right="2692"/>
+        <w:jc w:val="left"/>
+      </w:pPr>
+    </w:p>
+    <w:p>
+      <w:pPr>
+        <w:rPr>
+          <w:sz w:val="24"/>
+          <w:szCs w:val="24"/>
+        </w:rPr>
+      </w:pPr>
+    </w:p>
+    <w:p>
+      <w:pPr>
+        <w:rPr>
+          <w:sz w:val="24"/>
+          <w:szCs w:val="24"/>
+        </w:rPr>
+      </w:pPr>
+    </w:p>
+    <w:p>
+      <w:pPr>
+        <w:rPr>
+          <w:sz w:val="24"/>
+          <w:szCs w:val="24"/>
+        </w:rPr>
+      </w:pPr>
+    </w:p>
+    <w:p>
+      <w:pPr>
+        <w:rPr>
+          <w:sz w:val="24"/>
+          <w:szCs w:val="24"/>
+        </w:rPr>
+      </w:pPr>
+    </w:p>
+    <w:p>
+      <w:pPr>
+        <w:rPr>
+          <w:sz w:val="24"/>
+          <w:szCs w:val="24"/>
+        </w:rPr>
+      </w:pPr>
+    </w:p>
+    <w:p>
+      <w:pPr>
+        <w:rPr>
+          <w:sz w:val="24"/>
+          <w:szCs w:val="24"/>
+        </w:rPr>
+      </w:pPr>
+    </w:p>
+    <w:p>
+      <w:pPr>
+        <w:rPr>
+          <w:sz w:val="24"/>
+          <w:szCs w:val="24"/>
+        </w:rPr>
+      </w:pPr>
+    </w:p>
+    <w:p>
+      <w:pPr>
+        <w:rPr>
+          <w:sz w:val="24"/>
+          <w:szCs w:val="24"/>
+        </w:rPr>
+      </w:pPr>
+    </w:p>
+    <w:p>
+      <w:pPr>
+        <w:rPr>
+          <w:sz w:val="24"/>
+          <w:szCs w:val="24"/>
+        </w:rPr>
+      </w:pPr>
+    </w:p>
+    <w:p>
+      <w:pPr>
+        <w:rPr>
+          <w:sz w:val="24"/>
+          <w:szCs w:val="24"/>
+        </w:rPr>
+      </w:pPr>
+    </w:p>
+    <w:p>
+      <w:pPr>
+        <w:rPr>
+          <w:sz w:val="24"/>
+          <w:szCs w:val="24"/>
+        </w:rPr>
+      </w:pPr>
+    </w:p>
+    <w:p>
+      <w:pPr>
+        <w:rPr>
+          <w:sz w:val="24"/>
+          <w:szCs w:val="24"/>
+        </w:rPr>
+      </w:pPr>
+    </w:p>
+    <w:p>
+      <w:pPr>
+        <w:rPr>
+          <w:sz w:val="24"/>
+          <w:szCs w:val="24"/>
+        </w:rPr>
+      </w:pPr>
+    </w:p>
+    <w:p>
+      <w:pPr>
+        <w:rPr>
+          <w:sz w:val="24"/>
+          <w:szCs w:val="24"/>
+        </w:rPr>
+      </w:pPr>
+    </w:p>
+    <w:p>
+      <w:pPr>
+        <w:rPr>
+          <w:sz w:val="24"/>
+          <w:szCs w:val="24"/>
+        </w:rPr>
+      </w:pPr>
+    </w:p>
+    <w:p>
+      <w:pPr>
+        <w:rPr>
+          <w:sz w:val="24"/>
+          <w:szCs w:val="24"/>
+        </w:rPr>
+      </w:pPr>
+    </w:p>
+    <w:p>
+      <w:pPr>
+        <w:rPr>
+          <w:sz w:val="24"/>
+          <w:szCs w:val="24"/>
+        </w:rPr>
+      </w:pPr>
+    </w:p>
+    <w:p>
+      <w:pPr>
+        <w:rPr>
+          <w:sz w:val="24"/>
+          <w:szCs w:val="24"/>
+        </w:rPr>
+      </w:pPr>
+    </w:p>
+    <w:p>
+      <w:pPr>
+        <w:rPr>
+          <w:sz w:val="24"/>
+          <w:szCs w:val="24"/>
+        </w:rPr>
+      </w:pPr>
+    </w:p>
+    <w:p>
+      <w:pPr>
+        <w:rPr>
+          <w:sz w:val="24"/>
+          <w:szCs w:val="24"/>
+        </w:rPr>
+      </w:pPr>
+    </w:p>
+    <w:p>
+      <w:pPr>
+        <w:rPr>
+          <w:sz w:val="24"/>
+          <w:szCs w:val="24"/>
+        </w:rPr>
+      </w:pPr>
+      <w:r>
+        <w:rPr>
+          <w:sz w:val="24"/>
+          <w:szCs w:val="24"/>
+        </w:rPr>
+        <w:drawing>
+          <wp:anchor distT="0" distB="0" distL="114300" distR="114300" simplePos="0" relativeHeight="251706368" behindDoc="0" locked="0" layoutInCell="1" allowOverlap="1" wp14:anchorId="27A83A26" wp14:editId="7BC571AA">
+            <wp:simplePos x="0" y="0"/>
+            <wp:positionH relativeFrom="column">
+              <wp:posOffset>-358775</wp:posOffset>
+            </wp:positionH>
+            <wp:positionV relativeFrom="paragraph">
+              <wp:posOffset>124460</wp:posOffset>
+            </wp:positionV>
+            <wp:extent cx="6350000" cy="3438525"/>
+            <wp:effectExtent l="0" t="0" r="0" b="0"/>
+            <wp:wrapThrough wrapText="bothSides">
+              <wp:wrapPolygon edited="0">
+                <wp:start x="0" y="0"/>
+                <wp:lineTo x="0" y="21540"/>
+                <wp:lineTo x="21514" y="21540"/>
+                <wp:lineTo x="21514" y="0"/>
+                <wp:lineTo x="0" y="0"/>
+              </wp:wrapPolygon>
+            </wp:wrapThrough>
+            <wp:docPr id="29" name="Imagen 29"/>
+            <wp:cNvGraphicFramePr>
+              <a:graphicFrameLocks xmlns:a="http://schemas.openxmlformats.org/drawingml/2006/main" noChangeAspect="1"/>
+            </wp:cNvGraphicFramePr>
+            <a:graphic xmlns:a="http://schemas.openxmlformats.org/drawingml/2006/main">
+              <a:graphicData uri="http://schemas.openxmlformats.org/drawingml/2006/picture">
+                <pic:pic xmlns:pic="http://schemas.openxmlformats.org/drawingml/2006/picture">
+                  <pic:nvPicPr>
+                    <pic:cNvPr id="1" name=""/>
+                    <pic:cNvPicPr/>
+                  </pic:nvPicPr>
+                  <pic:blipFill rotWithShape="1">
+                    <a:blip r:embed="rId28">
+                      <a:extLst>
+                        <a:ext uri="{28A0092B-C50C-407E-A947-70E740481C1C}">
+                          <a14:useLocalDpi xmlns:a14="http://schemas.microsoft.com/office/drawing/2010/main" val="0"/>
+                        </a:ext>
+                      </a:extLst>
+                    </a:blip>
+                    <a:srcRect b="3596"/>
+                    <a:stretch/>
+                  </pic:blipFill>
+                  <pic:spPr bwMode="auto">
+                    <a:xfrm>
+                      <a:off x="0" y="0"/>
+                      <a:ext cx="6350000" cy="3438525"/>
+                    </a:xfrm>
+                    <a:prstGeom prst="rect">
+                      <a:avLst/>
+                    </a:prstGeom>
+                    <a:ln>
+                      <a:noFill/>
+                    </a:ln>
+                    <a:extLst>
+                      <a:ext uri="{53640926-AAD7-44D8-BBD7-CCE9431645EC}">
+                        <a14:shadowObscured xmlns:a14="http://schemas.microsoft.com/office/drawing/2010/main"/>
+                      </a:ext>
+                    </a:extLst>
+                  </pic:spPr>
+                </pic:pic>
+              </a:graphicData>
+            </a:graphic>
+          </wp:anchor>
+        </w:drawing>
+      </w:r>
+    </w:p>
+    <w:p>
+      <w:pPr>
+        <w:rPr>
+          <w:sz w:val="24"/>
+          <w:szCs w:val="24"/>
+        </w:rPr>
+      </w:pPr>
+    </w:p>
+    <w:p>
+      <w:pPr>
+        <w:rPr>
+          <w:b/>
+          <w:bCs/>
+          <w:sz w:val="24"/>
+          <w:szCs w:val="24"/>
+        </w:rPr>
+      </w:pPr>
+    </w:p>
+    <w:p>
+      <w:pPr>
+        <w:tabs>
+          <w:tab w:val="left" w:pos="3660"/>
+        </w:tabs>
+        <w:rPr>
+          <w:sz w:val="24"/>
+          <w:szCs w:val="24"/>
+        </w:rPr>
+      </w:pPr>
+      <w:r>
+        <w:rPr>
+          <w:sz w:val="24"/>
+          <w:szCs w:val="24"/>
+        </w:rPr>
+        <w:tab/>
+      </w:r>
+    </w:p>
+    <w:p>
+      <w:pPr>
+        <w:tabs>
+          <w:tab w:val="left" w:pos="3660"/>
+        </w:tabs>
         <w:rPr>
           <w:sz w:val="24"/>
           <w:szCs w:val="24"/>
@@ -2136,6 +3539,13 @@
           <w:cols w:space="720"/>
         </w:sectPr>
       </w:pPr>
+      <w:r>
+        <w:rPr>
+          <w:sz w:val="24"/>
+          <w:szCs w:val="24"/>
+        </w:rPr>
+        <w:tab/>
+      </w:r>
     </w:p>
     <w:p>
       <w:pPr>
@@ -2149,14 +3559,14 @@
         <w:ind w:right="2693"/>
         <w:jc w:val="left"/>
       </w:pPr>
-      <w:bookmarkStart w:id="3" w:name="_bookmark3"/>
-      <w:bookmarkEnd w:id="3"/>
+      <w:bookmarkStart w:id="8" w:name="_Toc43319340"/>
       <w:r>
         <w:rPr>
           <w:color w:val="252525"/>
         </w:rPr>
         <w:t>CONCLUSIONES</w:t>
       </w:r>
+      <w:bookmarkEnd w:id="8"/>
     </w:p>
     <w:p>
       <w:pPr>
@@ -2189,40 +3599,24 @@
         <w:ind w:left="407" w:right="1232"/>
       </w:pPr>
       <w:r>
-        <w:t xml:space="preserve">El sistema de control de versiones es </w:t>
-      </w:r>
-      <w:r>
-        <w:rPr>
-          <w:spacing w:val="3"/>
-        </w:rPr>
-        <w:t xml:space="preserve">una </w:t>
-      </w:r>
-      <w:r>
-        <w:t xml:space="preserve">herramienta que </w:t>
-      </w:r>
-      <w:proofErr w:type="gramStart"/>
-      <w:r>
-        <w:t>permite  almacenar</w:t>
-      </w:r>
-      <w:proofErr w:type="gramEnd"/>
-      <w:r>
-        <w:t xml:space="preserve"> los recursos digitales de manera que estos </w:t>
-      </w:r>
-      <w:proofErr w:type="spellStart"/>
-      <w:r>
-        <w:t>de</w:t>
-      </w:r>
-      <w:proofErr w:type="spellEnd"/>
-      <w:r>
-        <w:t xml:space="preserve"> puedan gestionar, (Crear, leer, subir y descargar) facilitando el acceso a ellos para el grupo de trabajo, por medio de </w:t>
-      </w:r>
-      <w:proofErr w:type="spellStart"/>
-      <w:r>
-        <w:t>GItHub</w:t>
-      </w:r>
-      <w:proofErr w:type="spellEnd"/>
-      <w:r>
-        <w:t>.</w:t>
+        <w:t>En conclusión, hoy en día el uso de software de control de versiones como Git es super esencial para el desarrollo de pequeños, medianos y grandes proyectos. Si queremos ser organizados, tener control de nuestro código en cualquier momento y lugar, contribuir con la comunidad programadora, Git se convierte en nuestra herramienta ideal.</w:t>
+      </w:r>
+    </w:p>
+    <w:p>
+      <w:pPr>
+        <w:pStyle w:val="Textoindependiente"/>
+        <w:spacing w:line="276" w:lineRule="auto"/>
+        <w:ind w:left="407" w:right="1232"/>
+      </w:pPr>
+    </w:p>
+    <w:p>
+      <w:pPr>
+        <w:pStyle w:val="Textoindependiente"/>
+        <w:spacing w:line="276" w:lineRule="auto"/>
+        <w:ind w:left="407" w:right="1232"/>
+      </w:pPr>
+      <w:r>
+        <w:t>De hecho, es bastante usada ya que como se dijo anteriormente, la utilizan mucho para la organización de información cuando se requiere los datos necesarios para un grupo de personas.</w:t>
       </w:r>
     </w:p>
     <w:sectPr>
@@ -2400,7 +3794,7 @@
           <v:stroke joinstyle="miter"/>
           <v:path gradientshapeok="t" o:connecttype="rect"/>
         </v:shapetype>
-        <v:shape id="_x0000_s2052" type="#_x0000_t202" style="position:absolute;margin-left:105.35pt;margin-top:35.85pt;width:137.75pt;height:11.15pt;z-index:-15856128;mso-position-horizontal-relative:page;mso-position-vertical-relative:page" filled="f" stroked="f">
+        <v:shape id="_x0000_s2052" type="#_x0000_t202" style="position:absolute;margin-left:105.35pt;margin-top:35.85pt;width:189.5pt;height:11.9pt;z-index:-15856128;mso-position-horizontal-relative:page;mso-position-vertical-relative:page" filled="f" stroked="f">
           <v:textbox inset="0,0,0,0">
             <w:txbxContent>
               <w:p>
@@ -2417,7 +3811,28 @@
                     <w:rFonts w:ascii="Carlito"/>
                     <w:sz w:val="18"/>
                   </w:rPr>
-                  <w:t>Sistema control de versiones SINOVA</w:t>
+                  <w:t xml:space="preserve">Sistema control de versiones </w:t>
+                </w:r>
+                <w:r>
+                  <w:rPr>
+                    <w:rFonts w:ascii="Carlito"/>
+                    <w:sz w:val="18"/>
+                  </w:rPr>
+                  <w:t xml:space="preserve">SOD </w:t>
+                </w:r>
+                <w:r>
+                  <w:rPr>
+                    <w:rFonts w:ascii="Carlito"/>
+                    <w:sz w:val="18"/>
+                  </w:rPr>
+                  <w:t>–</w:t>
+                </w:r>
+                <w:r>
+                  <w:rPr>
+                    <w:rFonts w:ascii="Carlito"/>
+                    <w:sz w:val="18"/>
+                  </w:rPr>
+                  <w:t xml:space="preserve"> Nice Jeans</w:t>
                 </w:r>
               </w:p>
             </w:txbxContent>
@@ -2445,7 +3860,122 @@
         <w:noProof/>
       </w:rPr>
       <w:drawing>
-        <wp:anchor distT="0" distB="0" distL="0" distR="0" simplePos="0" relativeHeight="251660288" behindDoc="1" locked="0" layoutInCell="1" allowOverlap="1" wp14:anchorId="548FF037" wp14:editId="30FF626C">
+        <wp:anchor distT="0" distB="0" distL="114300" distR="114300" simplePos="0" relativeHeight="251709440" behindDoc="0" locked="0" layoutInCell="1" allowOverlap="1" wp14:anchorId="4D344917" wp14:editId="5C26F857">
+          <wp:simplePos x="0" y="0"/>
+          <wp:positionH relativeFrom="column">
+            <wp:posOffset>-673100</wp:posOffset>
+          </wp:positionH>
+          <wp:positionV relativeFrom="paragraph">
+            <wp:posOffset>-2540</wp:posOffset>
+          </wp:positionV>
+          <wp:extent cx="987425" cy="987425"/>
+          <wp:effectExtent l="0" t="0" r="0" b="0"/>
+          <wp:wrapThrough wrapText="bothSides">
+            <wp:wrapPolygon edited="0">
+              <wp:start x="0" y="0"/>
+              <wp:lineTo x="0" y="21253"/>
+              <wp:lineTo x="21253" y="21253"/>
+              <wp:lineTo x="21253" y="0"/>
+              <wp:lineTo x="0" y="0"/>
+            </wp:wrapPolygon>
+          </wp:wrapThrough>
+          <wp:docPr id="30" name="Imagen 30" descr="Imagen que contiene dibujo, alimentos&#10;&#10;Descripción generada automáticamente"/>
+          <wp:cNvGraphicFramePr>
+            <a:graphicFrameLocks xmlns:a="http://schemas.openxmlformats.org/drawingml/2006/main" noChangeAspect="1"/>
+          </wp:cNvGraphicFramePr>
+          <a:graphic xmlns:a="http://schemas.openxmlformats.org/drawingml/2006/main">
+            <a:graphicData uri="http://schemas.openxmlformats.org/drawingml/2006/picture">
+              <pic:pic xmlns:pic="http://schemas.openxmlformats.org/drawingml/2006/picture">
+                <pic:nvPicPr>
+                  <pic:cNvPr id="30" name="2DECS.jpeg"/>
+                  <pic:cNvPicPr/>
+                </pic:nvPicPr>
+                <pic:blipFill>
+                  <a:blip r:embed="rId1">
+                    <a:extLst>
+                      <a:ext uri="{28A0092B-C50C-407E-A947-70E740481C1C}">
+                        <a14:useLocalDpi xmlns:a14="http://schemas.microsoft.com/office/drawing/2010/main" val="0"/>
+                      </a:ext>
+                    </a:extLst>
+                  </a:blip>
+                  <a:stretch>
+                    <a:fillRect/>
+                  </a:stretch>
+                </pic:blipFill>
+                <pic:spPr>
+                  <a:xfrm>
+                    <a:off x="0" y="0"/>
+                    <a:ext cx="987425" cy="987425"/>
+                  </a:xfrm>
+                  <a:prstGeom prst="rect">
+                    <a:avLst/>
+                  </a:prstGeom>
+                </pic:spPr>
+              </pic:pic>
+            </a:graphicData>
+          </a:graphic>
+        </wp:anchor>
+      </w:drawing>
+    </w:r>
+    <w:r>
+      <w:pict w14:anchorId="506F870D">
+        <v:shapetype id="_x0000_t202" coordsize="21600,21600" o:spt="202" path="m,l,21600r21600,l21600,xe">
+          <v:stroke joinstyle="miter"/>
+          <v:path gradientshapeok="t" o:connecttype="rect"/>
+        </v:shapetype>
+        <v:shape id="_x0000_s2050" type="#_x0000_t202" style="position:absolute;margin-left:156.35pt;margin-top:35.85pt;width:171.5pt;height:11.15pt;z-index:-15854592;mso-position-horizontal-relative:page;mso-position-vertical-relative:page" filled="f" stroked="f">
+          <v:textbox inset="0,0,0,0">
+            <w:txbxContent>
+              <w:p>
+                <w:pPr>
+                  <w:spacing w:line="205" w:lineRule="exact"/>
+                  <w:ind w:left="20"/>
+                  <w:rPr>
+                    <w:rFonts w:ascii="Carlito"/>
+                    <w:sz w:val="18"/>
+                  </w:rPr>
+                </w:pPr>
+                <w:r>
+                  <w:rPr>
+                    <w:rFonts w:ascii="Carlito"/>
+                    <w:sz w:val="18"/>
+                  </w:rPr>
+                  <w:t xml:space="preserve">Sistema control de versiones </w:t>
+                </w:r>
+                <w:r>
+                  <w:rPr>
+                    <w:rFonts w:ascii="Carlito"/>
+                    <w:sz w:val="18"/>
+                  </w:rPr>
+                  <w:t xml:space="preserve">SOD </w:t>
+                </w:r>
+                <w:r>
+                  <w:rPr>
+                    <w:rFonts w:ascii="Carlito"/>
+                    <w:sz w:val="18"/>
+                  </w:rPr>
+                  <w:t>–</w:t>
+                </w:r>
+                <w:r>
+                  <w:rPr>
+                    <w:rFonts w:ascii="Carlito"/>
+                    <w:sz w:val="18"/>
+                  </w:rPr>
+                  <w:t xml:space="preserve"> Nice Jenas</w:t>
+                </w:r>
+              </w:p>
+            </w:txbxContent>
+          </v:textbox>
+          <w10:wrap anchorx="page" anchory="page"/>
+        </v:shape>
+      </w:pict>
+    </w:r>
+    <w:r>
+      <w:rPr>
+        <w:noProof/>
+      </w:rPr>
+      <w:drawing>
+        <wp:anchor distT="0" distB="0" distL="0" distR="0" simplePos="0" relativeHeight="251659264" behindDoc="1" locked="0" layoutInCell="1" allowOverlap="1" wp14:anchorId="548FF037" wp14:editId="30FF626C">
           <wp:simplePos x="0" y="0"/>
           <wp:positionH relativeFrom="page">
             <wp:posOffset>4877546</wp:posOffset>
@@ -2468,7 +3998,7 @@
                   <pic:cNvPicPr/>
                 </pic:nvPicPr>
                 <pic:blipFill>
-                  <a:blip r:embed="rId1" cstate="print"/>
+                  <a:blip r:embed="rId2" cstate="print"/>
                   <a:stretch>
                     <a:fillRect/>
                   </a:stretch>
@@ -2488,38 +4018,6 @@
         </wp:anchor>
       </w:drawing>
     </w:r>
-    <w:r>
-      <w:pict w14:anchorId="506F870D">
-        <v:shapetype id="_x0000_t202" coordsize="21600,21600" o:spt="202" path="m,l,21600r21600,l21600,xe">
-          <v:stroke joinstyle="miter"/>
-          <v:path gradientshapeok="t" o:connecttype="rect"/>
-        </v:shapetype>
-        <v:shape id="_x0000_s2050" type="#_x0000_t202" style="position:absolute;margin-left:105.35pt;margin-top:35.85pt;width:137.75pt;height:11.15pt;z-index:-15854592;mso-position-horizontal-relative:page;mso-position-vertical-relative:page" filled="f" stroked="f">
-          <v:textbox inset="0,0,0,0">
-            <w:txbxContent>
-              <w:p>
-                <w:pPr>
-                  <w:spacing w:line="205" w:lineRule="exact"/>
-                  <w:ind w:left="20"/>
-                  <w:rPr>
-                    <w:rFonts w:ascii="Carlito"/>
-                    <w:sz w:val="18"/>
-                  </w:rPr>
-                </w:pPr>
-                <w:r>
-                  <w:rPr>
-                    <w:rFonts w:ascii="Carlito"/>
-                    <w:sz w:val="18"/>
-                  </w:rPr>
-                  <w:t>Sistema control de versiones SINOVA</w:t>
-                </w:r>
-              </w:p>
-            </w:txbxContent>
-          </v:textbox>
-          <w10:wrap anchorx="page" anchory="page"/>
-        </v:shape>
-      </w:pict>
-    </w:r>
   </w:p>
 </w:hdr>
 </file>
@@ -2616,8 +4114,189 @@
       </w:pPr>
     </w:lvl>
   </w:abstractNum>
+  <w:abstractNum w:abstractNumId="1" w15:restartNumberingAfterBreak="0">
+    <w:nsid w:val="10815266"/>
+    <w:multiLevelType w:val="hybridMultilevel"/>
+    <w:tmpl w:val="B3822A92"/>
+    <w:lvl w:ilvl="0" w:tplc="240A000F">
+      <w:start w:val="1"/>
+      <w:numFmt w:val="decimal"/>
+      <w:lvlText w:val="%1."/>
+      <w:lvlJc w:val="left"/>
+      <w:pPr>
+        <w:ind w:left="1127" w:hanging="360"/>
+      </w:pPr>
+    </w:lvl>
+    <w:lvl w:ilvl="1" w:tplc="240A0019" w:tentative="1">
+      <w:start w:val="1"/>
+      <w:numFmt w:val="lowerLetter"/>
+      <w:lvlText w:val="%2."/>
+      <w:lvlJc w:val="left"/>
+      <w:pPr>
+        <w:ind w:left="1847" w:hanging="360"/>
+      </w:pPr>
+    </w:lvl>
+    <w:lvl w:ilvl="2" w:tplc="240A001B" w:tentative="1">
+      <w:start w:val="1"/>
+      <w:numFmt w:val="lowerRoman"/>
+      <w:lvlText w:val="%3."/>
+      <w:lvlJc w:val="right"/>
+      <w:pPr>
+        <w:ind w:left="2567" w:hanging="180"/>
+      </w:pPr>
+    </w:lvl>
+    <w:lvl w:ilvl="3" w:tplc="240A000F" w:tentative="1">
+      <w:start w:val="1"/>
+      <w:numFmt w:val="decimal"/>
+      <w:lvlText w:val="%4."/>
+      <w:lvlJc w:val="left"/>
+      <w:pPr>
+        <w:ind w:left="3287" w:hanging="360"/>
+      </w:pPr>
+    </w:lvl>
+    <w:lvl w:ilvl="4" w:tplc="240A0019" w:tentative="1">
+      <w:start w:val="1"/>
+      <w:numFmt w:val="lowerLetter"/>
+      <w:lvlText w:val="%5."/>
+      <w:lvlJc w:val="left"/>
+      <w:pPr>
+        <w:ind w:left="4007" w:hanging="360"/>
+      </w:pPr>
+    </w:lvl>
+    <w:lvl w:ilvl="5" w:tplc="240A001B" w:tentative="1">
+      <w:start w:val="1"/>
+      <w:numFmt w:val="lowerRoman"/>
+      <w:lvlText w:val="%6."/>
+      <w:lvlJc w:val="right"/>
+      <w:pPr>
+        <w:ind w:left="4727" w:hanging="180"/>
+      </w:pPr>
+    </w:lvl>
+    <w:lvl w:ilvl="6" w:tplc="240A000F" w:tentative="1">
+      <w:start w:val="1"/>
+      <w:numFmt w:val="decimal"/>
+      <w:lvlText w:val="%7."/>
+      <w:lvlJc w:val="left"/>
+      <w:pPr>
+        <w:ind w:left="5447" w:hanging="360"/>
+      </w:pPr>
+    </w:lvl>
+    <w:lvl w:ilvl="7" w:tplc="240A0019" w:tentative="1">
+      <w:start w:val="1"/>
+      <w:numFmt w:val="lowerLetter"/>
+      <w:lvlText w:val="%8."/>
+      <w:lvlJc w:val="left"/>
+      <w:pPr>
+        <w:ind w:left="6167" w:hanging="360"/>
+      </w:pPr>
+    </w:lvl>
+    <w:lvl w:ilvl="8" w:tplc="240A001B" w:tentative="1">
+      <w:start w:val="1"/>
+      <w:numFmt w:val="lowerRoman"/>
+      <w:lvlText w:val="%9."/>
+      <w:lvlJc w:val="right"/>
+      <w:pPr>
+        <w:ind w:left="6887" w:hanging="180"/>
+      </w:pPr>
+    </w:lvl>
+  </w:abstractNum>
+  <w:abstractNum w:abstractNumId="2" w15:restartNumberingAfterBreak="0">
+    <w:nsid w:val="1DDA661C"/>
+    <w:multiLevelType w:val="hybridMultilevel"/>
+    <w:tmpl w:val="A00C9800"/>
+    <w:lvl w:ilvl="0" w:tplc="240A000F">
+      <w:start w:val="1"/>
+      <w:numFmt w:val="decimal"/>
+      <w:lvlText w:val="%1."/>
+      <w:lvlJc w:val="left"/>
+      <w:pPr>
+        <w:ind w:left="644" w:hanging="360"/>
+      </w:pPr>
+      <w:rPr>
+        <w:rFonts w:hint="default"/>
+      </w:rPr>
+    </w:lvl>
+    <w:lvl w:ilvl="1" w:tplc="240A0019" w:tentative="1">
+      <w:start w:val="1"/>
+      <w:numFmt w:val="lowerLetter"/>
+      <w:lvlText w:val="%2."/>
+      <w:lvlJc w:val="left"/>
+      <w:pPr>
+        <w:ind w:left="1440" w:hanging="360"/>
+      </w:pPr>
+    </w:lvl>
+    <w:lvl w:ilvl="2" w:tplc="240A001B" w:tentative="1">
+      <w:start w:val="1"/>
+      <w:numFmt w:val="lowerRoman"/>
+      <w:lvlText w:val="%3."/>
+      <w:lvlJc w:val="right"/>
+      <w:pPr>
+        <w:ind w:left="2160" w:hanging="180"/>
+      </w:pPr>
+    </w:lvl>
+    <w:lvl w:ilvl="3" w:tplc="240A000F" w:tentative="1">
+      <w:start w:val="1"/>
+      <w:numFmt w:val="decimal"/>
+      <w:lvlText w:val="%4."/>
+      <w:lvlJc w:val="left"/>
+      <w:pPr>
+        <w:ind w:left="2880" w:hanging="360"/>
+      </w:pPr>
+    </w:lvl>
+    <w:lvl w:ilvl="4" w:tplc="240A0019" w:tentative="1">
+      <w:start w:val="1"/>
+      <w:numFmt w:val="lowerLetter"/>
+      <w:lvlText w:val="%5."/>
+      <w:lvlJc w:val="left"/>
+      <w:pPr>
+        <w:ind w:left="3600" w:hanging="360"/>
+      </w:pPr>
+    </w:lvl>
+    <w:lvl w:ilvl="5" w:tplc="240A001B" w:tentative="1">
+      <w:start w:val="1"/>
+      <w:numFmt w:val="lowerRoman"/>
+      <w:lvlText w:val="%6."/>
+      <w:lvlJc w:val="right"/>
+      <w:pPr>
+        <w:ind w:left="4320" w:hanging="180"/>
+      </w:pPr>
+    </w:lvl>
+    <w:lvl w:ilvl="6" w:tplc="240A000F" w:tentative="1">
+      <w:start w:val="1"/>
+      <w:numFmt w:val="decimal"/>
+      <w:lvlText w:val="%7."/>
+      <w:lvlJc w:val="left"/>
+      <w:pPr>
+        <w:ind w:left="5040" w:hanging="360"/>
+      </w:pPr>
+    </w:lvl>
+    <w:lvl w:ilvl="7" w:tplc="240A0019" w:tentative="1">
+      <w:start w:val="1"/>
+      <w:numFmt w:val="lowerLetter"/>
+      <w:lvlText w:val="%8."/>
+      <w:lvlJc w:val="left"/>
+      <w:pPr>
+        <w:ind w:left="5760" w:hanging="360"/>
+      </w:pPr>
+    </w:lvl>
+    <w:lvl w:ilvl="8" w:tplc="240A001B" w:tentative="1">
+      <w:start w:val="1"/>
+      <w:numFmt w:val="lowerRoman"/>
+      <w:lvlText w:val="%9."/>
+      <w:lvlJc w:val="right"/>
+      <w:pPr>
+        <w:ind w:left="6480" w:hanging="180"/>
+      </w:pPr>
+    </w:lvl>
+  </w:abstractNum>
   <w:num w:numId="1">
     <w:abstractNumId w:val="0"/>
+  </w:num>
+  <w:num w:numId="2">
+    <w:abstractNumId w:val="2"/>
+  </w:num>
+  <w:num w:numId="3">
+    <w:abstractNumId w:val="1"/>
   </w:num>
 </w:numbering>
 </file>
@@ -3091,7 +4770,7 @@
   <w:style w:type="paragraph" w:styleId="TDC1">
     <w:name w:val="toc 1"/>
     <w:basedOn w:val="Normal"/>
-    <w:uiPriority w:val="1"/>
+    <w:uiPriority w:val="39"/>
     <w:qFormat/>
     <w:pPr>
       <w:spacing w:before="139"/>
@@ -3125,12 +4804,61 @@
     <w:name w:val="Hyperlink"/>
     <w:basedOn w:val="Fuentedeprrafopredeter"/>
     <w:uiPriority w:val="99"/>
-    <w:semiHidden/>
     <w:unhideWhenUsed/>
     <w:rsid w:val="00C100FC"/>
     <w:rPr>
       <w:color w:val="0000FF"/>
       <w:u w:val="single"/>
+    </w:rPr>
+  </w:style>
+  <w:style w:type="paragraph" w:styleId="Encabezado">
+    <w:name w:val="header"/>
+    <w:basedOn w:val="Normal"/>
+    <w:link w:val="EncabezadoCar"/>
+    <w:uiPriority w:val="99"/>
+    <w:unhideWhenUsed/>
+    <w:rsid w:val="00710C82"/>
+    <w:pPr>
+      <w:tabs>
+        <w:tab w:val="center" w:pos="4419"/>
+        <w:tab w:val="right" w:pos="8838"/>
+      </w:tabs>
+    </w:pPr>
+  </w:style>
+  <w:style w:type="character" w:customStyle="1" w:styleId="EncabezadoCar">
+    <w:name w:val="Encabezado Car"/>
+    <w:basedOn w:val="Fuentedeprrafopredeter"/>
+    <w:link w:val="Encabezado"/>
+    <w:uiPriority w:val="99"/>
+    <w:rsid w:val="00710C82"/>
+    <w:rPr>
+      <w:rFonts w:ascii="Arial" w:eastAsia="Arial" w:hAnsi="Arial" w:cs="Arial"/>
+      <w:lang w:val="es-ES"/>
+    </w:rPr>
+  </w:style>
+  <w:style w:type="paragraph" w:styleId="Piedepgina">
+    <w:name w:val="footer"/>
+    <w:basedOn w:val="Normal"/>
+    <w:link w:val="PiedepginaCar"/>
+    <w:uiPriority w:val="99"/>
+    <w:unhideWhenUsed/>
+    <w:rsid w:val="00710C82"/>
+    <w:pPr>
+      <w:tabs>
+        <w:tab w:val="center" w:pos="4419"/>
+        <w:tab w:val="right" w:pos="8838"/>
+      </w:tabs>
+    </w:pPr>
+  </w:style>
+  <w:style w:type="character" w:customStyle="1" w:styleId="PiedepginaCar">
+    <w:name w:val="Pie de página Car"/>
+    <w:basedOn w:val="Fuentedeprrafopredeter"/>
+    <w:link w:val="Piedepgina"/>
+    <w:uiPriority w:val="99"/>
+    <w:rsid w:val="00710C82"/>
+    <w:rPr>
+      <w:rFonts w:ascii="Arial" w:eastAsia="Arial" w:hAnsi="Arial" w:cs="Arial"/>
+      <w:lang w:val="es-ES"/>
     </w:rPr>
   </w:style>
 </w:styles>

</xml_diff>